<commit_message>
Changement de stars en rating.
</commit_message>
<xml_diff>
--- a/hallucine/HALLUCINE DATABASE.docx
+++ b/hallucine/HALLUCINE DATABASE.docx
@@ -249,16 +249,32 @@
           <w:szCs w:val="21"/>
         </w:rPr>
       </w:pPr>
-      <w:proofErr w:type="gramStart"/>
-      <w:r>
-        <w:rPr>
-          <w:rFonts w:ascii="Times New Roman" w:eastAsia="Times New Roman" w:hAnsi="Times New Roman" w:cs="Times New Roman"/>
-          <w:sz w:val="21"/>
-          <w:szCs w:val="21"/>
-        </w:rPr>
-        <w:t>stars</w:t>
-      </w:r>
-      <w:proofErr w:type="gramEnd"/>
+      <w:r>
+        <w:rPr>
+          <w:rFonts w:ascii="Times New Roman" w:eastAsia="Times New Roman" w:hAnsi="Times New Roman" w:cs="Times New Roman"/>
+          <w:sz w:val="21"/>
+          <w:szCs w:val="21"/>
+        </w:rPr>
+        <w:t xml:space="preserve">rating (en </w:t>
+      </w:r>
+      <w:proofErr w:type="spellStart"/>
+      <w:r>
+        <w:rPr>
+          <w:rFonts w:ascii="Times New Roman" w:eastAsia="Times New Roman" w:hAnsi="Times New Roman" w:cs="Times New Roman"/>
+          <w:sz w:val="21"/>
+          <w:szCs w:val="21"/>
+        </w:rPr>
+        <w:t>int</w:t>
+      </w:r>
+      <w:proofErr w:type="spellEnd"/>
+      <w:r>
+        <w:rPr>
+          <w:rFonts w:ascii="Times New Roman" w:eastAsia="Times New Roman" w:hAnsi="Times New Roman" w:cs="Times New Roman"/>
+          <w:sz w:val="21"/>
+          <w:szCs w:val="21"/>
+        </w:rPr>
+        <w:t>(11) car ça pointera vers une table intermédiaire)</w:t>
+      </w:r>
     </w:p>
     <w:p>
       <w:pPr>

</xml_diff>

<commit_message>
Ajout de tiny int pour le sex d'un casting.
</commit_message>
<xml_diff>
--- a/hallucine/HALLUCINE DATABASE.docx
+++ b/hallucine/HALLUCINE DATABASE.docx
@@ -249,13 +249,23 @@
           <w:szCs w:val="21"/>
         </w:rPr>
       </w:pPr>
-      <w:r>
-        <w:rPr>
-          <w:rFonts w:ascii="Times New Roman" w:eastAsia="Times New Roman" w:hAnsi="Times New Roman" w:cs="Times New Roman"/>
-          <w:sz w:val="21"/>
-          <w:szCs w:val="21"/>
-        </w:rPr>
-        <w:t xml:space="preserve">rating (en </w:t>
+      <w:proofErr w:type="gramStart"/>
+      <w:r>
+        <w:rPr>
+          <w:rFonts w:ascii="Times New Roman" w:eastAsia="Times New Roman" w:hAnsi="Times New Roman" w:cs="Times New Roman"/>
+          <w:sz w:val="21"/>
+          <w:szCs w:val="21"/>
+        </w:rPr>
+        <w:t>rating</w:t>
+      </w:r>
+      <w:proofErr w:type="gramEnd"/>
+      <w:r>
+        <w:rPr>
+          <w:rFonts w:ascii="Times New Roman" w:eastAsia="Times New Roman" w:hAnsi="Times New Roman" w:cs="Times New Roman"/>
+          <w:sz w:val="21"/>
+          <w:szCs w:val="21"/>
+        </w:rPr>
+        <w:t xml:space="preserve"> (en </w:t>
       </w:r>
       <w:proofErr w:type="spellStart"/>
       <w:r>
@@ -467,6 +477,32 @@
       </w:r>
       <w:proofErr w:type="spellEnd"/>
       <w:proofErr w:type="gramEnd"/>
+      <w:r>
+        <w:rPr>
+          <w:rFonts w:ascii="Times New Roman" w:eastAsia="Times New Roman" w:hAnsi="Times New Roman" w:cs="Times New Roman"/>
+          <w:sz w:val="21"/>
+          <w:szCs w:val="21"/>
+        </w:rPr>
+        <w:t xml:space="preserve"> (</w:t>
+      </w:r>
+      <w:proofErr w:type="spellStart"/>
+      <w:r>
+        <w:rPr>
+          <w:rFonts w:ascii="Times New Roman" w:eastAsia="Times New Roman" w:hAnsi="Times New Roman" w:cs="Times New Roman"/>
+          <w:sz w:val="21"/>
+          <w:szCs w:val="21"/>
+        </w:rPr>
+        <w:t>tyint</w:t>
+      </w:r>
+      <w:proofErr w:type="spellEnd"/>
+      <w:r>
+        <w:rPr>
+          <w:rFonts w:ascii="Times New Roman" w:eastAsia="Times New Roman" w:hAnsi="Times New Roman" w:cs="Times New Roman"/>
+          <w:sz w:val="21"/>
+          <w:szCs w:val="21"/>
+        </w:rPr>
+        <w:t xml:space="preserve"> pour 0 pour homme et 1 pour femme)</w:t>
+      </w:r>
     </w:p>
     <w:p>
       <w:pPr>
@@ -625,13 +661,6 @@
       </w:r>
       <w:proofErr w:type="spellEnd"/>
       <w:proofErr w:type="gramEnd"/>
-    </w:p>
-    <w:p>
-      <w:pPr>
-        <w:rPr>
-          <w:rFonts w:ascii="Times New Roman" w:eastAsia="Times New Roman" w:hAnsi="Times New Roman" w:cs="Times New Roman"/>
-        </w:rPr>
-      </w:pPr>
       <w:r>
         <w:rPr>
           <w:rFonts w:ascii="Times New Roman" w:eastAsia="Times New Roman" w:hAnsi="Times New Roman" w:cs="Times New Roman"/>

</xml_diff>

<commit_message>
Erreur dans la doc >>> suppression de genre dans table movies.
</commit_message>
<xml_diff>
--- a/hallucine/HALLUCINE DATABASE.docx
+++ b/hallucine/HALLUCINE DATABASE.docx
@@ -30,38 +30,44 @@
       <w:pPr>
         <w:rPr>
           <w:rFonts w:ascii="Times New Roman" w:eastAsia="Times New Roman" w:hAnsi="Times New Roman" w:cs="Times New Roman"/>
+          <w:b/>
+          <w:bCs/>
+          <w:sz w:val="28"/>
+          <w:szCs w:val="28"/>
+        </w:rPr>
+      </w:pPr>
+      <w:proofErr w:type="gramStart"/>
+      <w:r>
+        <w:rPr>
+          <w:rFonts w:ascii="Times New Roman" w:eastAsia="Times New Roman" w:hAnsi="Times New Roman" w:cs="Times New Roman"/>
+          <w:b/>
+          <w:bCs/>
+          <w:sz w:val="28"/>
+          <w:szCs w:val="28"/>
+        </w:rPr>
+        <w:t>champs</w:t>
+      </w:r>
+      <w:proofErr w:type="gramEnd"/>
+      <w:r>
+        <w:rPr>
+          <w:rFonts w:ascii="Times New Roman" w:eastAsia="Times New Roman" w:hAnsi="Times New Roman" w:cs="Times New Roman"/>
+          <w:b/>
+          <w:bCs/>
+          <w:sz w:val="28"/>
+          <w:szCs w:val="28"/>
+        </w:rPr>
+        <w:t xml:space="preserve"> requis pour chaque table :</w:t>
+      </w:r>
+    </w:p>
+    <w:p>
+      <w:pPr>
+        <w:ind w:left="720"/>
+        <w:rPr>
+          <w:rFonts w:ascii="Times New Roman" w:eastAsia="Times New Roman" w:hAnsi="Times New Roman" w:cs="Times New Roman"/>
           <w:sz w:val="21"/>
           <w:szCs w:val="21"/>
         </w:rPr>
       </w:pPr>
-      <w:proofErr w:type="gramStart"/>
-      <w:r>
-        <w:rPr>
-          <w:rFonts w:ascii="Times New Roman" w:eastAsia="Times New Roman" w:hAnsi="Times New Roman" w:cs="Times New Roman"/>
-          <w:sz w:val="21"/>
-          <w:szCs w:val="21"/>
-        </w:rPr>
-        <w:t>champs</w:t>
-      </w:r>
-      <w:proofErr w:type="gramEnd"/>
-      <w:r>
-        <w:rPr>
-          <w:rFonts w:ascii="Times New Roman" w:eastAsia="Times New Roman" w:hAnsi="Times New Roman" w:cs="Times New Roman"/>
-          <w:sz w:val="21"/>
-          <w:szCs w:val="21"/>
-        </w:rPr>
-        <w:t xml:space="preserve"> requis pour chaque table :</w:t>
-      </w:r>
-    </w:p>
-    <w:p>
-      <w:pPr>
-        <w:ind w:left="720"/>
-        <w:rPr>
-          <w:rFonts w:ascii="Times New Roman" w:eastAsia="Times New Roman" w:hAnsi="Times New Roman" w:cs="Times New Roman"/>
-          <w:sz w:val="21"/>
-          <w:szCs w:val="21"/>
-        </w:rPr>
-      </w:pPr>
     </w:p>
     <w:p>
       <w:pPr>
@@ -71,17 +77,13 @@
         </w:numPr>
         <w:rPr>
           <w:rFonts w:ascii="Times New Roman" w:eastAsia="Times New Roman" w:hAnsi="Times New Roman" w:cs="Times New Roman"/>
-          <w:sz w:val="21"/>
-          <w:szCs w:val="21"/>
-        </w:rPr>
-      </w:pPr>
-      <w:proofErr w:type="spellStart"/>
-      <w:proofErr w:type="gramStart"/>
-      <w:r>
-        <w:rPr>
-          <w:rFonts w:ascii="Times New Roman" w:eastAsia="Times New Roman" w:hAnsi="Times New Roman" w:cs="Times New Roman"/>
-          <w:sz w:val="21"/>
-          <w:szCs w:val="21"/>
+        </w:rPr>
+      </w:pPr>
+      <w:proofErr w:type="spellStart"/>
+      <w:proofErr w:type="gramStart"/>
+      <w:r>
+        <w:rPr>
+          <w:rFonts w:ascii="Times New Roman" w:eastAsia="Times New Roman" w:hAnsi="Times New Roman" w:cs="Times New Roman"/>
         </w:rPr>
         <w:t>movies</w:t>
       </w:r>
@@ -97,16 +99,12 @@
         </w:numPr>
         <w:rPr>
           <w:rFonts w:ascii="Times New Roman" w:eastAsia="Times New Roman" w:hAnsi="Times New Roman" w:cs="Times New Roman"/>
-          <w:sz w:val="21"/>
-          <w:szCs w:val="21"/>
-        </w:rPr>
-      </w:pPr>
-      <w:proofErr w:type="gramStart"/>
-      <w:r>
-        <w:rPr>
-          <w:rFonts w:ascii="Times New Roman" w:eastAsia="Times New Roman" w:hAnsi="Times New Roman" w:cs="Times New Roman"/>
-          <w:sz w:val="21"/>
-          <w:szCs w:val="21"/>
+        </w:rPr>
+      </w:pPr>
+      <w:proofErr w:type="gramStart"/>
+      <w:r>
+        <w:rPr>
+          <w:rFonts w:ascii="Times New Roman" w:eastAsia="Times New Roman" w:hAnsi="Times New Roman" w:cs="Times New Roman"/>
         </w:rPr>
         <w:t>id</w:t>
       </w:r>
@@ -121,17 +119,13 @@
         </w:numPr>
         <w:rPr>
           <w:rFonts w:ascii="Times New Roman" w:eastAsia="Times New Roman" w:hAnsi="Times New Roman" w:cs="Times New Roman"/>
-          <w:sz w:val="21"/>
-          <w:szCs w:val="21"/>
-        </w:rPr>
-      </w:pPr>
-      <w:proofErr w:type="spellStart"/>
-      <w:proofErr w:type="gramStart"/>
-      <w:r>
-        <w:rPr>
-          <w:rFonts w:ascii="Times New Roman" w:eastAsia="Times New Roman" w:hAnsi="Times New Roman" w:cs="Times New Roman"/>
-          <w:sz w:val="21"/>
-          <w:szCs w:val="21"/>
+        </w:rPr>
+      </w:pPr>
+      <w:proofErr w:type="spellStart"/>
+      <w:proofErr w:type="gramStart"/>
+      <w:r>
+        <w:rPr>
+          <w:rFonts w:ascii="Times New Roman" w:eastAsia="Times New Roman" w:hAnsi="Times New Roman" w:cs="Times New Roman"/>
         </w:rPr>
         <w:t>title</w:t>
       </w:r>
@@ -147,17 +141,13 @@
         </w:numPr>
         <w:rPr>
           <w:rFonts w:ascii="Times New Roman" w:eastAsia="Times New Roman" w:hAnsi="Times New Roman" w:cs="Times New Roman"/>
-          <w:sz w:val="21"/>
-          <w:szCs w:val="21"/>
-        </w:rPr>
-      </w:pPr>
-      <w:proofErr w:type="spellStart"/>
-      <w:proofErr w:type="gramStart"/>
-      <w:r>
-        <w:rPr>
-          <w:rFonts w:ascii="Times New Roman" w:eastAsia="Times New Roman" w:hAnsi="Times New Roman" w:cs="Times New Roman"/>
-          <w:sz w:val="21"/>
-          <w:szCs w:val="21"/>
+        </w:rPr>
+      </w:pPr>
+      <w:proofErr w:type="spellStart"/>
+      <w:proofErr w:type="gramStart"/>
+      <w:r>
+        <w:rPr>
+          <w:rFonts w:ascii="Times New Roman" w:eastAsia="Times New Roman" w:hAnsi="Times New Roman" w:cs="Times New Roman"/>
         </w:rPr>
         <w:t>image</w:t>
       </w:r>
@@ -165,8 +155,6 @@
       <w:r>
         <w:rPr>
           <w:rFonts w:ascii="Times New Roman" w:eastAsia="Times New Roman" w:hAnsi="Times New Roman" w:cs="Times New Roman"/>
-          <w:sz w:val="21"/>
-          <w:szCs w:val="21"/>
         </w:rPr>
         <w:t>_url</w:t>
       </w:r>
@@ -181,16 +169,12 @@
         </w:numPr>
         <w:rPr>
           <w:rFonts w:ascii="Times New Roman" w:eastAsia="Times New Roman" w:hAnsi="Times New Roman" w:cs="Times New Roman"/>
-          <w:sz w:val="21"/>
-          <w:szCs w:val="21"/>
-        </w:rPr>
-      </w:pPr>
-      <w:proofErr w:type="gramStart"/>
-      <w:r>
-        <w:rPr>
-          <w:rFonts w:ascii="Times New Roman" w:eastAsia="Times New Roman" w:hAnsi="Times New Roman" w:cs="Times New Roman"/>
-          <w:sz w:val="21"/>
-          <w:szCs w:val="21"/>
+        </w:rPr>
+      </w:pPr>
+      <w:proofErr w:type="gramStart"/>
+      <w:r>
+        <w:rPr>
+          <w:rFonts w:ascii="Times New Roman" w:eastAsia="Times New Roman" w:hAnsi="Times New Roman" w:cs="Times New Roman"/>
         </w:rPr>
         <w:t>runtime</w:t>
       </w:r>
@@ -198,39 +182,43 @@
       <w:r>
         <w:rPr>
           <w:rFonts w:ascii="Times New Roman" w:eastAsia="Times New Roman" w:hAnsi="Times New Roman" w:cs="Times New Roman"/>
-          <w:sz w:val="21"/>
-          <w:szCs w:val="21"/>
         </w:rPr>
         <w:t xml:space="preserve"> </w:t>
       </w:r>
       <w:r>
         <w:rPr>
           <w:rFonts w:ascii="Times New Roman" w:eastAsia="Times New Roman" w:hAnsi="Times New Roman" w:cs="Times New Roman"/>
-          <w:sz w:val="21"/>
-          <w:szCs w:val="21"/>
-        </w:rPr>
-        <w:t>(temps en secondes donc c'est bien INT)</w:t>
-      </w:r>
-    </w:p>
-    <w:p>
-      <w:pPr>
-        <w:pStyle w:val="Paragraphedeliste"/>
-        <w:numPr>
-          <w:ilvl w:val="1"/>
-          <w:numId w:val="2"/>
-        </w:numPr>
-        <w:rPr>
-          <w:rFonts w:ascii="Times New Roman" w:eastAsia="Times New Roman" w:hAnsi="Times New Roman" w:cs="Times New Roman"/>
-          <w:sz w:val="21"/>
-          <w:szCs w:val="21"/>
-        </w:rPr>
-      </w:pPr>
-      <w:proofErr w:type="gramStart"/>
-      <w:r>
-        <w:rPr>
-          <w:rFonts w:ascii="Times New Roman" w:eastAsia="Times New Roman" w:hAnsi="Times New Roman" w:cs="Times New Roman"/>
-          <w:sz w:val="21"/>
-          <w:szCs w:val="21"/>
+        </w:rPr>
+        <w:t>(temps en secondes donc c'est bien INT</w:t>
+      </w:r>
+      <w:r>
+        <w:rPr>
+          <w:rFonts w:ascii="Times New Roman" w:eastAsia="Times New Roman" w:hAnsi="Times New Roman" w:cs="Times New Roman"/>
+        </w:rPr>
+        <w:t xml:space="preserve"> de 3</w:t>
+      </w:r>
+      <w:r>
+        <w:rPr>
+          <w:rFonts w:ascii="Times New Roman" w:eastAsia="Times New Roman" w:hAnsi="Times New Roman" w:cs="Times New Roman"/>
+        </w:rPr>
+        <w:t>)</w:t>
+      </w:r>
+    </w:p>
+    <w:p>
+      <w:pPr>
+        <w:pStyle w:val="Paragraphedeliste"/>
+        <w:numPr>
+          <w:ilvl w:val="1"/>
+          <w:numId w:val="2"/>
+        </w:numPr>
+        <w:rPr>
+          <w:rFonts w:ascii="Times New Roman" w:eastAsia="Times New Roman" w:hAnsi="Times New Roman" w:cs="Times New Roman"/>
+        </w:rPr>
+      </w:pPr>
+      <w:proofErr w:type="gramStart"/>
+      <w:r>
+        <w:rPr>
+          <w:rFonts w:ascii="Times New Roman" w:eastAsia="Times New Roman" w:hAnsi="Times New Roman" w:cs="Times New Roman"/>
         </w:rPr>
         <w:t>description</w:t>
       </w:r>
@@ -245,16 +233,12 @@
         </w:numPr>
         <w:rPr>
           <w:rFonts w:ascii="Times New Roman" w:eastAsia="Times New Roman" w:hAnsi="Times New Roman" w:cs="Times New Roman"/>
-          <w:sz w:val="21"/>
-          <w:szCs w:val="21"/>
-        </w:rPr>
-      </w:pPr>
-      <w:proofErr w:type="gramStart"/>
-      <w:r>
-        <w:rPr>
-          <w:rFonts w:ascii="Times New Roman" w:eastAsia="Times New Roman" w:hAnsi="Times New Roman" w:cs="Times New Roman"/>
-          <w:sz w:val="21"/>
-          <w:szCs w:val="21"/>
+        </w:rPr>
+      </w:pPr>
+      <w:proofErr w:type="gramStart"/>
+      <w:r>
+        <w:rPr>
+          <w:rFonts w:ascii="Times New Roman" w:eastAsia="Times New Roman" w:hAnsi="Times New Roman" w:cs="Times New Roman"/>
         </w:rPr>
         <w:t>rating</w:t>
       </w:r>
@@ -262,8 +246,6 @@
       <w:r>
         <w:rPr>
           <w:rFonts w:ascii="Times New Roman" w:eastAsia="Times New Roman" w:hAnsi="Times New Roman" w:cs="Times New Roman"/>
-          <w:sz w:val="21"/>
-          <w:szCs w:val="21"/>
         </w:rPr>
         <w:t xml:space="preserve"> (en </w:t>
       </w:r>
@@ -271,8 +253,6 @@
       <w:r>
         <w:rPr>
           <w:rFonts w:ascii="Times New Roman" w:eastAsia="Times New Roman" w:hAnsi="Times New Roman" w:cs="Times New Roman"/>
-          <w:sz w:val="21"/>
-          <w:szCs w:val="21"/>
         </w:rPr>
         <w:t>int</w:t>
       </w:r>
@@ -280,8 +260,6 @@
       <w:r>
         <w:rPr>
           <w:rFonts w:ascii="Times New Roman" w:eastAsia="Times New Roman" w:hAnsi="Times New Roman" w:cs="Times New Roman"/>
-          <w:sz w:val="21"/>
-          <w:szCs w:val="21"/>
         </w:rPr>
         <w:t>(11) car ça pointera vers une table intermédiaire)</w:t>
       </w:r>
@@ -295,41 +273,13 @@
         </w:numPr>
         <w:rPr>
           <w:rFonts w:ascii="Times New Roman" w:eastAsia="Times New Roman" w:hAnsi="Times New Roman" w:cs="Times New Roman"/>
-          <w:sz w:val="21"/>
-          <w:szCs w:val="21"/>
-        </w:rPr>
-      </w:pPr>
-      <w:proofErr w:type="gramStart"/>
-      <w:r>
-        <w:rPr>
-          <w:rFonts w:ascii="Times New Roman" w:eastAsia="Times New Roman" w:hAnsi="Times New Roman" w:cs="Times New Roman"/>
-          <w:sz w:val="21"/>
-          <w:szCs w:val="21"/>
-        </w:rPr>
-        <w:t>genre</w:t>
-      </w:r>
-      <w:proofErr w:type="gramEnd"/>
-    </w:p>
-    <w:p>
-      <w:pPr>
-        <w:pStyle w:val="Paragraphedeliste"/>
-        <w:numPr>
-          <w:ilvl w:val="1"/>
-          <w:numId w:val="2"/>
-        </w:numPr>
-        <w:rPr>
-          <w:rFonts w:ascii="Times New Roman" w:eastAsia="Times New Roman" w:hAnsi="Times New Roman" w:cs="Times New Roman"/>
-          <w:sz w:val="21"/>
-          <w:szCs w:val="21"/>
-        </w:rPr>
-      </w:pPr>
-      <w:proofErr w:type="spellStart"/>
-      <w:proofErr w:type="gramStart"/>
-      <w:r>
-        <w:rPr>
-          <w:rFonts w:ascii="Times New Roman" w:eastAsia="Times New Roman" w:hAnsi="Times New Roman" w:cs="Times New Roman"/>
-          <w:sz w:val="21"/>
-          <w:szCs w:val="21"/>
+        </w:rPr>
+      </w:pPr>
+      <w:proofErr w:type="spellStart"/>
+      <w:proofErr w:type="gramStart"/>
+      <w:r>
+        <w:rPr>
+          <w:rFonts w:ascii="Times New Roman" w:eastAsia="Times New Roman" w:hAnsi="Times New Roman" w:cs="Times New Roman"/>
         </w:rPr>
         <w:t>release</w:t>
       </w:r>
@@ -337,8 +287,6 @@
       <w:r>
         <w:rPr>
           <w:rFonts w:ascii="Times New Roman" w:eastAsia="Times New Roman" w:hAnsi="Times New Roman" w:cs="Times New Roman"/>
-          <w:sz w:val="21"/>
-          <w:szCs w:val="21"/>
         </w:rPr>
         <w:t>_date</w:t>
       </w:r>
@@ -346,8 +294,6 @@
       <w:r>
         <w:rPr>
           <w:rFonts w:ascii="Times New Roman" w:eastAsia="Times New Roman" w:hAnsi="Times New Roman" w:cs="Times New Roman"/>
-          <w:sz w:val="21"/>
-          <w:szCs w:val="21"/>
         </w:rPr>
         <w:t xml:space="preserve"> (date)</w:t>
       </w:r>
@@ -361,16 +307,12 @@
         </w:numPr>
         <w:rPr>
           <w:rFonts w:ascii="Times New Roman" w:eastAsia="Times New Roman" w:hAnsi="Times New Roman" w:cs="Times New Roman"/>
-          <w:sz w:val="21"/>
-          <w:szCs w:val="21"/>
-        </w:rPr>
-      </w:pPr>
-      <w:proofErr w:type="gramStart"/>
-      <w:r>
-        <w:rPr>
-          <w:rFonts w:ascii="Times New Roman" w:eastAsia="Times New Roman" w:hAnsi="Times New Roman" w:cs="Times New Roman"/>
-          <w:sz w:val="21"/>
-          <w:szCs w:val="21"/>
+        </w:rPr>
+      </w:pPr>
+      <w:proofErr w:type="gramStart"/>
+      <w:r>
+        <w:rPr>
+          <w:rFonts w:ascii="Times New Roman" w:eastAsia="Times New Roman" w:hAnsi="Times New Roman" w:cs="Times New Roman"/>
         </w:rPr>
         <w:t>castings</w:t>
       </w:r>
@@ -385,16 +327,12 @@
         </w:numPr>
         <w:rPr>
           <w:rFonts w:ascii="Times New Roman" w:eastAsia="Times New Roman" w:hAnsi="Times New Roman" w:cs="Times New Roman"/>
-          <w:sz w:val="21"/>
-          <w:szCs w:val="21"/>
-        </w:rPr>
-      </w:pPr>
-      <w:proofErr w:type="gramStart"/>
-      <w:r>
-        <w:rPr>
-          <w:rFonts w:ascii="Times New Roman" w:eastAsia="Times New Roman" w:hAnsi="Times New Roman" w:cs="Times New Roman"/>
-          <w:sz w:val="21"/>
-          <w:szCs w:val="21"/>
+        </w:rPr>
+      </w:pPr>
+      <w:proofErr w:type="gramStart"/>
+      <w:r>
+        <w:rPr>
+          <w:rFonts w:ascii="Times New Roman" w:eastAsia="Times New Roman" w:hAnsi="Times New Roman" w:cs="Times New Roman"/>
         </w:rPr>
         <w:t>id</w:t>
       </w:r>
@@ -409,17 +347,13 @@
         </w:numPr>
         <w:rPr>
           <w:rFonts w:ascii="Times New Roman" w:eastAsia="Times New Roman" w:hAnsi="Times New Roman" w:cs="Times New Roman"/>
-          <w:sz w:val="21"/>
-          <w:szCs w:val="21"/>
-        </w:rPr>
-      </w:pPr>
-      <w:proofErr w:type="spellStart"/>
-      <w:proofErr w:type="gramStart"/>
-      <w:r>
-        <w:rPr>
-          <w:rFonts w:ascii="Times New Roman" w:eastAsia="Times New Roman" w:hAnsi="Times New Roman" w:cs="Times New Roman"/>
-          <w:sz w:val="21"/>
-          <w:szCs w:val="21"/>
+        </w:rPr>
+      </w:pPr>
+      <w:proofErr w:type="spellStart"/>
+      <w:proofErr w:type="gramStart"/>
+      <w:r>
+        <w:rPr>
+          <w:rFonts w:ascii="Times New Roman" w:eastAsia="Times New Roman" w:hAnsi="Times New Roman" w:cs="Times New Roman"/>
         </w:rPr>
         <w:t>firstname</w:t>
       </w:r>
@@ -435,17 +369,13 @@
         </w:numPr>
         <w:rPr>
           <w:rFonts w:ascii="Times New Roman" w:eastAsia="Times New Roman" w:hAnsi="Times New Roman" w:cs="Times New Roman"/>
-          <w:sz w:val="21"/>
-          <w:szCs w:val="21"/>
-        </w:rPr>
-      </w:pPr>
-      <w:proofErr w:type="spellStart"/>
-      <w:proofErr w:type="gramStart"/>
-      <w:r>
-        <w:rPr>
-          <w:rFonts w:ascii="Times New Roman" w:eastAsia="Times New Roman" w:hAnsi="Times New Roman" w:cs="Times New Roman"/>
-          <w:sz w:val="21"/>
-          <w:szCs w:val="21"/>
+        </w:rPr>
+      </w:pPr>
+      <w:proofErr w:type="spellStart"/>
+      <w:proofErr w:type="gramStart"/>
+      <w:r>
+        <w:rPr>
+          <w:rFonts w:ascii="Times New Roman" w:eastAsia="Times New Roman" w:hAnsi="Times New Roman" w:cs="Times New Roman"/>
         </w:rPr>
         <w:t>lastname</w:t>
       </w:r>
@@ -461,17 +391,13 @@
         </w:numPr>
         <w:rPr>
           <w:rFonts w:ascii="Times New Roman" w:eastAsia="Times New Roman" w:hAnsi="Times New Roman" w:cs="Times New Roman"/>
-          <w:sz w:val="21"/>
-          <w:szCs w:val="21"/>
-        </w:rPr>
-      </w:pPr>
-      <w:proofErr w:type="spellStart"/>
-      <w:proofErr w:type="gramStart"/>
-      <w:r>
-        <w:rPr>
-          <w:rFonts w:ascii="Times New Roman" w:eastAsia="Times New Roman" w:hAnsi="Times New Roman" w:cs="Times New Roman"/>
-          <w:sz w:val="21"/>
-          <w:szCs w:val="21"/>
+        </w:rPr>
+      </w:pPr>
+      <w:proofErr w:type="spellStart"/>
+      <w:proofErr w:type="gramStart"/>
+      <w:r>
+        <w:rPr>
+          <w:rFonts w:ascii="Times New Roman" w:eastAsia="Times New Roman" w:hAnsi="Times New Roman" w:cs="Times New Roman"/>
         </w:rPr>
         <w:t>sex</w:t>
       </w:r>
@@ -480,8 +406,6 @@
       <w:r>
         <w:rPr>
           <w:rFonts w:ascii="Times New Roman" w:eastAsia="Times New Roman" w:hAnsi="Times New Roman" w:cs="Times New Roman"/>
-          <w:sz w:val="21"/>
-          <w:szCs w:val="21"/>
         </w:rPr>
         <w:t xml:space="preserve"> (</w:t>
       </w:r>
@@ -489,17 +413,33 @@
       <w:r>
         <w:rPr>
           <w:rFonts w:ascii="Times New Roman" w:eastAsia="Times New Roman" w:hAnsi="Times New Roman" w:cs="Times New Roman"/>
-          <w:sz w:val="21"/>
-          <w:szCs w:val="21"/>
-        </w:rPr>
-        <w:t>tyint</w:t>
-      </w:r>
-      <w:proofErr w:type="spellEnd"/>
-      <w:r>
-        <w:rPr>
-          <w:rFonts w:ascii="Times New Roman" w:eastAsia="Times New Roman" w:hAnsi="Times New Roman" w:cs="Times New Roman"/>
-          <w:sz w:val="21"/>
-          <w:szCs w:val="21"/>
+        </w:rPr>
+        <w:t>t</w:t>
+      </w:r>
+      <w:r>
+        <w:rPr>
+          <w:rFonts w:ascii="Times New Roman" w:eastAsia="Times New Roman" w:hAnsi="Times New Roman" w:cs="Times New Roman"/>
+        </w:rPr>
+        <w:t>iny</w:t>
+      </w:r>
+      <w:proofErr w:type="spellEnd"/>
+      <w:r>
+        <w:rPr>
+          <w:rFonts w:ascii="Times New Roman" w:eastAsia="Times New Roman" w:hAnsi="Times New Roman" w:cs="Times New Roman"/>
+        </w:rPr>
+        <w:t xml:space="preserve"> </w:t>
+      </w:r>
+      <w:proofErr w:type="spellStart"/>
+      <w:r>
+        <w:rPr>
+          <w:rFonts w:ascii="Times New Roman" w:eastAsia="Times New Roman" w:hAnsi="Times New Roman" w:cs="Times New Roman"/>
+        </w:rPr>
+        <w:t>int</w:t>
+      </w:r>
+      <w:proofErr w:type="spellEnd"/>
+      <w:r>
+        <w:rPr>
+          <w:rFonts w:ascii="Times New Roman" w:eastAsia="Times New Roman" w:hAnsi="Times New Roman" w:cs="Times New Roman"/>
         </w:rPr>
         <w:t xml:space="preserve"> pour 0 pour homme et 1 pour femme)</w:t>
       </w:r>
@@ -513,41 +453,53 @@
         </w:numPr>
         <w:rPr>
           <w:rFonts w:ascii="Times New Roman" w:eastAsia="Times New Roman" w:hAnsi="Times New Roman" w:cs="Times New Roman"/>
-          <w:sz w:val="21"/>
-          <w:szCs w:val="21"/>
-        </w:rPr>
-      </w:pPr>
-      <w:proofErr w:type="gramStart"/>
-      <w:r>
-        <w:rPr>
-          <w:rFonts w:ascii="Times New Roman" w:eastAsia="Times New Roman" w:hAnsi="Times New Roman" w:cs="Times New Roman"/>
-          <w:sz w:val="21"/>
-          <w:szCs w:val="21"/>
+        </w:rPr>
+      </w:pPr>
+      <w:proofErr w:type="gramStart"/>
+      <w:r>
+        <w:rPr>
+          <w:rFonts w:ascii="Times New Roman" w:eastAsia="Times New Roman" w:hAnsi="Times New Roman" w:cs="Times New Roman"/>
         </w:rPr>
         <w:t>about</w:t>
       </w:r>
       <w:proofErr w:type="gramEnd"/>
-    </w:p>
-    <w:p>
-      <w:pPr>
-        <w:pStyle w:val="Paragraphedeliste"/>
-        <w:numPr>
-          <w:ilvl w:val="1"/>
-          <w:numId w:val="2"/>
-        </w:numPr>
-        <w:rPr>
-          <w:rFonts w:ascii="Times New Roman" w:eastAsia="Times New Roman" w:hAnsi="Times New Roman" w:cs="Times New Roman"/>
-          <w:sz w:val="21"/>
-          <w:szCs w:val="21"/>
-        </w:rPr>
-      </w:pPr>
-      <w:proofErr w:type="spellStart"/>
-      <w:proofErr w:type="gramStart"/>
-      <w:r>
-        <w:rPr>
-          <w:rFonts w:ascii="Times New Roman" w:eastAsia="Times New Roman" w:hAnsi="Times New Roman" w:cs="Times New Roman"/>
-          <w:sz w:val="21"/>
-          <w:szCs w:val="21"/>
+      <w:r>
+        <w:rPr>
+          <w:rFonts w:ascii="Times New Roman" w:eastAsia="Times New Roman" w:hAnsi="Times New Roman" w:cs="Times New Roman"/>
+        </w:rPr>
+        <w:t xml:space="preserve"> (</w:t>
+      </w:r>
+      <w:proofErr w:type="spellStart"/>
+      <w:r>
+        <w:rPr>
+          <w:rFonts w:ascii="Times New Roman" w:eastAsia="Times New Roman" w:hAnsi="Times New Roman" w:cs="Times New Roman"/>
+        </w:rPr>
+        <w:t>text</w:t>
+      </w:r>
+      <w:proofErr w:type="spellEnd"/>
+      <w:r>
+        <w:rPr>
+          <w:rFonts w:ascii="Times New Roman" w:eastAsia="Times New Roman" w:hAnsi="Times New Roman" w:cs="Times New Roman"/>
+        </w:rPr>
+        <w:t xml:space="preserve"> car longue description)</w:t>
+      </w:r>
+    </w:p>
+    <w:p>
+      <w:pPr>
+        <w:pStyle w:val="Paragraphedeliste"/>
+        <w:numPr>
+          <w:ilvl w:val="1"/>
+          <w:numId w:val="2"/>
+        </w:numPr>
+        <w:rPr>
+          <w:rFonts w:ascii="Times New Roman" w:eastAsia="Times New Roman" w:hAnsi="Times New Roman" w:cs="Times New Roman"/>
+        </w:rPr>
+      </w:pPr>
+      <w:proofErr w:type="spellStart"/>
+      <w:proofErr w:type="gramStart"/>
+      <w:r>
+        <w:rPr>
+          <w:rFonts w:ascii="Times New Roman" w:eastAsia="Times New Roman" w:hAnsi="Times New Roman" w:cs="Times New Roman"/>
         </w:rPr>
         <w:t>birthdate</w:t>
       </w:r>
@@ -556,8 +508,6 @@
       <w:r>
         <w:rPr>
           <w:rFonts w:ascii="Times New Roman" w:eastAsia="Times New Roman" w:hAnsi="Times New Roman" w:cs="Times New Roman"/>
-          <w:sz w:val="21"/>
-          <w:szCs w:val="21"/>
         </w:rPr>
         <w:t xml:space="preserve"> (date)</w:t>
       </w:r>
@@ -571,17 +521,13 @@
         </w:numPr>
         <w:rPr>
           <w:rFonts w:ascii="Times New Roman" w:eastAsia="Times New Roman" w:hAnsi="Times New Roman" w:cs="Times New Roman"/>
-          <w:sz w:val="21"/>
-          <w:szCs w:val="21"/>
-        </w:rPr>
-      </w:pPr>
-      <w:proofErr w:type="spellStart"/>
-      <w:proofErr w:type="gramStart"/>
-      <w:r>
-        <w:rPr>
-          <w:rFonts w:ascii="Times New Roman" w:eastAsia="Times New Roman" w:hAnsi="Times New Roman" w:cs="Times New Roman"/>
-          <w:sz w:val="21"/>
-          <w:szCs w:val="21"/>
+        </w:rPr>
+      </w:pPr>
+      <w:proofErr w:type="spellStart"/>
+      <w:proofErr w:type="gramStart"/>
+      <w:r>
+        <w:rPr>
+          <w:rFonts w:ascii="Times New Roman" w:eastAsia="Times New Roman" w:hAnsi="Times New Roman" w:cs="Times New Roman"/>
         </w:rPr>
         <w:t>casting</w:t>
       </w:r>
@@ -589,8 +535,6 @@
       <w:r>
         <w:rPr>
           <w:rFonts w:ascii="Times New Roman" w:eastAsia="Times New Roman" w:hAnsi="Times New Roman" w:cs="Times New Roman"/>
-          <w:sz w:val="21"/>
-          <w:szCs w:val="21"/>
         </w:rPr>
         <w:t>_types</w:t>
       </w:r>
@@ -598,16 +542,12 @@
       <w:r>
         <w:rPr>
           <w:rFonts w:ascii="Times New Roman" w:eastAsia="Times New Roman" w:hAnsi="Times New Roman" w:cs="Times New Roman"/>
-          <w:sz w:val="21"/>
-          <w:szCs w:val="21"/>
         </w:rPr>
         <w:t xml:space="preserve"> </w:t>
       </w:r>
       <w:r>
         <w:rPr>
           <w:rFonts w:ascii="Times New Roman" w:eastAsia="Times New Roman" w:hAnsi="Times New Roman" w:cs="Times New Roman"/>
-          <w:sz w:val="21"/>
-          <w:szCs w:val="21"/>
         </w:rPr>
         <w:t>(pour gérer les types de casting)</w:t>
       </w:r>
@@ -621,16 +561,12 @@
         </w:numPr>
         <w:rPr>
           <w:rFonts w:ascii="Times New Roman" w:eastAsia="Times New Roman" w:hAnsi="Times New Roman" w:cs="Times New Roman"/>
-          <w:sz w:val="21"/>
-          <w:szCs w:val="21"/>
-        </w:rPr>
-      </w:pPr>
-      <w:proofErr w:type="gramStart"/>
-      <w:r>
-        <w:rPr>
-          <w:rFonts w:ascii="Times New Roman" w:eastAsia="Times New Roman" w:hAnsi="Times New Roman" w:cs="Times New Roman"/>
-          <w:sz w:val="21"/>
-          <w:szCs w:val="21"/>
+        </w:rPr>
+      </w:pPr>
+      <w:proofErr w:type="gramStart"/>
+      <w:r>
+        <w:rPr>
+          <w:rFonts w:ascii="Times New Roman" w:eastAsia="Times New Roman" w:hAnsi="Times New Roman" w:cs="Times New Roman"/>
         </w:rPr>
         <w:t>id</w:t>
       </w:r>
@@ -645,27 +581,278 @@
         </w:numPr>
         <w:rPr>
           <w:rFonts w:ascii="Times New Roman" w:eastAsia="Times New Roman" w:hAnsi="Times New Roman" w:cs="Times New Roman"/>
-          <w:sz w:val="21"/>
-          <w:szCs w:val="21"/>
-        </w:rPr>
-      </w:pPr>
-      <w:proofErr w:type="spellStart"/>
-      <w:proofErr w:type="gramStart"/>
-      <w:r>
-        <w:rPr>
-          <w:rFonts w:ascii="Times New Roman" w:eastAsia="Times New Roman" w:hAnsi="Times New Roman" w:cs="Times New Roman"/>
-          <w:sz w:val="21"/>
-          <w:szCs w:val="21"/>
+        </w:rPr>
+      </w:pPr>
+      <w:proofErr w:type="spellStart"/>
+      <w:proofErr w:type="gramStart"/>
+      <w:r>
+        <w:rPr>
+          <w:rFonts w:ascii="Times New Roman" w:eastAsia="Times New Roman" w:hAnsi="Times New Roman" w:cs="Times New Roman"/>
         </w:rPr>
         <w:t>name</w:t>
       </w:r>
       <w:proofErr w:type="spellEnd"/>
       <w:proofErr w:type="gramEnd"/>
-      <w:r>
-        <w:rPr>
-          <w:rFonts w:ascii="Times New Roman" w:eastAsia="Times New Roman" w:hAnsi="Times New Roman" w:cs="Times New Roman"/>
-        </w:rPr>
-        <w:t> </w:t>
+    </w:p>
+    <w:p>
+      <w:pPr>
+        <w:pStyle w:val="Paragraphedeliste"/>
+        <w:numPr>
+          <w:ilvl w:val="0"/>
+          <w:numId w:val="2"/>
+        </w:numPr>
+        <w:rPr>
+          <w:rFonts w:ascii="Times New Roman" w:eastAsia="Times New Roman" w:hAnsi="Times New Roman" w:cs="Times New Roman"/>
+        </w:rPr>
+      </w:pPr>
+      <w:proofErr w:type="spellStart"/>
+      <w:proofErr w:type="gramStart"/>
+      <w:r>
+        <w:rPr>
+          <w:rFonts w:ascii="Times New Roman" w:eastAsia="Times New Roman" w:hAnsi="Times New Roman" w:cs="Times New Roman"/>
+        </w:rPr>
+        <w:t>users</w:t>
+      </w:r>
+      <w:proofErr w:type="spellEnd"/>
+      <w:proofErr w:type="gramEnd"/>
+    </w:p>
+    <w:p>
+      <w:pPr>
+        <w:pStyle w:val="Paragraphedeliste"/>
+        <w:numPr>
+          <w:ilvl w:val="1"/>
+          <w:numId w:val="2"/>
+        </w:numPr>
+        <w:rPr>
+          <w:rFonts w:ascii="Times New Roman" w:eastAsia="Times New Roman" w:hAnsi="Times New Roman" w:cs="Times New Roman"/>
+        </w:rPr>
+      </w:pPr>
+      <w:proofErr w:type="gramStart"/>
+      <w:r>
+        <w:rPr>
+          <w:rFonts w:ascii="Times New Roman" w:eastAsia="Times New Roman" w:hAnsi="Times New Roman" w:cs="Times New Roman"/>
+        </w:rPr>
+        <w:t>id</w:t>
+      </w:r>
+      <w:proofErr w:type="gramEnd"/>
+    </w:p>
+    <w:p>
+      <w:pPr>
+        <w:pStyle w:val="Paragraphedeliste"/>
+        <w:numPr>
+          <w:ilvl w:val="1"/>
+          <w:numId w:val="2"/>
+        </w:numPr>
+        <w:rPr>
+          <w:rFonts w:ascii="Times New Roman" w:eastAsia="Times New Roman" w:hAnsi="Times New Roman" w:cs="Times New Roman"/>
+        </w:rPr>
+      </w:pPr>
+      <w:proofErr w:type="spellStart"/>
+      <w:proofErr w:type="gramStart"/>
+      <w:r>
+        <w:rPr>
+          <w:rFonts w:ascii="Times New Roman" w:eastAsia="Times New Roman" w:hAnsi="Times New Roman" w:cs="Times New Roman"/>
+        </w:rPr>
+        <w:t>firstname</w:t>
+      </w:r>
+      <w:proofErr w:type="spellEnd"/>
+      <w:proofErr w:type="gramEnd"/>
+    </w:p>
+    <w:p>
+      <w:pPr>
+        <w:pStyle w:val="Paragraphedeliste"/>
+        <w:numPr>
+          <w:ilvl w:val="1"/>
+          <w:numId w:val="2"/>
+        </w:numPr>
+        <w:rPr>
+          <w:rFonts w:ascii="Times New Roman" w:eastAsia="Times New Roman" w:hAnsi="Times New Roman" w:cs="Times New Roman"/>
+        </w:rPr>
+      </w:pPr>
+      <w:proofErr w:type="spellStart"/>
+      <w:proofErr w:type="gramStart"/>
+      <w:r>
+        <w:rPr>
+          <w:rFonts w:ascii="Times New Roman" w:eastAsia="Times New Roman" w:hAnsi="Times New Roman" w:cs="Times New Roman"/>
+        </w:rPr>
+        <w:t>lastname</w:t>
+      </w:r>
+      <w:proofErr w:type="spellEnd"/>
+      <w:proofErr w:type="gramEnd"/>
+    </w:p>
+    <w:p>
+      <w:pPr>
+        <w:pStyle w:val="Paragraphedeliste"/>
+        <w:numPr>
+          <w:ilvl w:val="1"/>
+          <w:numId w:val="2"/>
+        </w:numPr>
+        <w:rPr>
+          <w:rFonts w:ascii="Times New Roman" w:eastAsia="Times New Roman" w:hAnsi="Times New Roman" w:cs="Times New Roman"/>
+        </w:rPr>
+      </w:pPr>
+      <w:proofErr w:type="spellStart"/>
+      <w:proofErr w:type="gramStart"/>
+      <w:r>
+        <w:rPr>
+          <w:rFonts w:ascii="Times New Roman" w:eastAsia="Times New Roman" w:hAnsi="Times New Roman" w:cs="Times New Roman"/>
+        </w:rPr>
+        <w:t>sex</w:t>
+      </w:r>
+      <w:proofErr w:type="spellEnd"/>
+      <w:proofErr w:type="gramEnd"/>
+    </w:p>
+    <w:p>
+      <w:pPr>
+        <w:pStyle w:val="Paragraphedeliste"/>
+        <w:numPr>
+          <w:ilvl w:val="0"/>
+          <w:numId w:val="2"/>
+        </w:numPr>
+        <w:rPr>
+          <w:rFonts w:ascii="Times New Roman" w:eastAsia="Times New Roman" w:hAnsi="Times New Roman" w:cs="Times New Roman"/>
+        </w:rPr>
+      </w:pPr>
+      <w:proofErr w:type="gramStart"/>
+      <w:r>
+        <w:rPr>
+          <w:rFonts w:ascii="Times New Roman" w:eastAsia="Times New Roman" w:hAnsi="Times New Roman" w:cs="Times New Roman"/>
+        </w:rPr>
+        <w:t>ratings</w:t>
+      </w:r>
+      <w:proofErr w:type="gramEnd"/>
+    </w:p>
+    <w:p>
+      <w:pPr>
+        <w:pStyle w:val="Paragraphedeliste"/>
+        <w:numPr>
+          <w:ilvl w:val="1"/>
+          <w:numId w:val="2"/>
+        </w:numPr>
+        <w:rPr>
+          <w:rFonts w:ascii="Times New Roman" w:eastAsia="Times New Roman" w:hAnsi="Times New Roman" w:cs="Times New Roman"/>
+          <w:lang w:val="nb-NO"/>
+        </w:rPr>
+      </w:pPr>
+      <w:proofErr w:type="spellStart"/>
+      <w:r>
+        <w:rPr>
+          <w:rFonts w:ascii="Times New Roman" w:eastAsia="Times New Roman" w:hAnsi="Times New Roman" w:cs="Times New Roman"/>
+          <w:lang w:val="nb-NO"/>
+        </w:rPr>
+        <w:t>user_id</w:t>
+      </w:r>
+      <w:proofErr w:type="spellEnd"/>
+      <w:r>
+        <w:rPr>
+          <w:rFonts w:ascii="Times New Roman" w:eastAsia="Times New Roman" w:hAnsi="Times New Roman" w:cs="Times New Roman"/>
+          <w:lang w:val="nb-NO"/>
+        </w:rPr>
+        <w:t xml:space="preserve"> (FK de </w:t>
+      </w:r>
+      <w:proofErr w:type="spellStart"/>
+      <w:r>
+        <w:rPr>
+          <w:rFonts w:ascii="Times New Roman" w:eastAsia="Times New Roman" w:hAnsi="Times New Roman" w:cs="Times New Roman"/>
+          <w:lang w:val="nb-NO"/>
+        </w:rPr>
+        <w:t>users</w:t>
+      </w:r>
+      <w:proofErr w:type="spellEnd"/>
+      <w:r>
+        <w:rPr>
+          <w:rFonts w:ascii="Times New Roman" w:eastAsia="Times New Roman" w:hAnsi="Times New Roman" w:cs="Times New Roman"/>
+          <w:lang w:val="nb-NO"/>
+        </w:rPr>
+        <w:t>)</w:t>
+      </w:r>
+    </w:p>
+    <w:p>
+      <w:pPr>
+        <w:pStyle w:val="Paragraphedeliste"/>
+        <w:numPr>
+          <w:ilvl w:val="1"/>
+          <w:numId w:val="2"/>
+        </w:numPr>
+        <w:rPr>
+          <w:rFonts w:ascii="Times New Roman" w:eastAsia="Times New Roman" w:hAnsi="Times New Roman" w:cs="Times New Roman"/>
+        </w:rPr>
+      </w:pPr>
+      <w:proofErr w:type="spellStart"/>
+      <w:proofErr w:type="gramStart"/>
+      <w:r>
+        <w:rPr>
+          <w:rFonts w:ascii="Times New Roman" w:eastAsia="Times New Roman" w:hAnsi="Times New Roman" w:cs="Times New Roman"/>
+        </w:rPr>
+        <w:t>movie</w:t>
+      </w:r>
+      <w:proofErr w:type="gramEnd"/>
+      <w:r>
+        <w:rPr>
+          <w:rFonts w:ascii="Times New Roman" w:eastAsia="Times New Roman" w:hAnsi="Times New Roman" w:cs="Times New Roman"/>
+        </w:rPr>
+        <w:t>_id</w:t>
+      </w:r>
+      <w:proofErr w:type="spellEnd"/>
+      <w:r>
+        <w:rPr>
+          <w:rFonts w:ascii="Times New Roman" w:eastAsia="Times New Roman" w:hAnsi="Times New Roman" w:cs="Times New Roman"/>
+        </w:rPr>
+        <w:t xml:space="preserve"> (FK de </w:t>
+      </w:r>
+      <w:proofErr w:type="spellStart"/>
+      <w:r>
+        <w:rPr>
+          <w:rFonts w:ascii="Times New Roman" w:eastAsia="Times New Roman" w:hAnsi="Times New Roman" w:cs="Times New Roman"/>
+        </w:rPr>
+        <w:t>movies</w:t>
+      </w:r>
+      <w:proofErr w:type="spellEnd"/>
+      <w:r>
+        <w:rPr>
+          <w:rFonts w:ascii="Times New Roman" w:eastAsia="Times New Roman" w:hAnsi="Times New Roman" w:cs="Times New Roman"/>
+        </w:rPr>
+        <w:t>)</w:t>
+      </w:r>
+    </w:p>
+    <w:p>
+      <w:pPr>
+        <w:pStyle w:val="Paragraphedeliste"/>
+        <w:numPr>
+          <w:ilvl w:val="1"/>
+          <w:numId w:val="2"/>
+        </w:numPr>
+        <w:rPr>
+          <w:rFonts w:ascii="Times New Roman" w:eastAsia="Times New Roman" w:hAnsi="Times New Roman" w:cs="Times New Roman"/>
+        </w:rPr>
+      </w:pPr>
+      <w:proofErr w:type="gramStart"/>
+      <w:r>
+        <w:rPr>
+          <w:rFonts w:ascii="Times New Roman" w:eastAsia="Times New Roman" w:hAnsi="Times New Roman" w:cs="Times New Roman"/>
+        </w:rPr>
+        <w:t>rate</w:t>
+      </w:r>
+      <w:proofErr w:type="gramEnd"/>
+      <w:r>
+        <w:rPr>
+          <w:rFonts w:ascii="Times New Roman" w:eastAsia="Times New Roman" w:hAnsi="Times New Roman" w:cs="Times New Roman"/>
+        </w:rPr>
+        <w:t xml:space="preserve"> (</w:t>
+      </w:r>
+      <w:proofErr w:type="spellStart"/>
+      <w:r>
+        <w:rPr>
+          <w:rFonts w:ascii="Times New Roman" w:eastAsia="Times New Roman" w:hAnsi="Times New Roman" w:cs="Times New Roman"/>
+        </w:rPr>
+        <w:t>int</w:t>
+      </w:r>
+      <w:proofErr w:type="spellEnd"/>
+      <w:r>
+        <w:rPr>
+          <w:rFonts w:ascii="Times New Roman" w:eastAsia="Times New Roman" w:hAnsi="Times New Roman" w:cs="Times New Roman"/>
+        </w:rPr>
+        <w:t>(3) car note sur 100)</w:t>
       </w:r>
     </w:p>
     <w:p/>

</xml_diff>

<commit_message>
Erreur dans la doc >>> ajout du champs type dans castings.
</commit_message>
<xml_diff>
--- a/hallucine/HALLUCINE DATABASE.docx
+++ b/hallucine/HALLUCINE DATABASE.docx
@@ -510,6 +510,24 @@
           <w:rFonts w:ascii="Times New Roman" w:eastAsia="Times New Roman" w:hAnsi="Times New Roman" w:cs="Times New Roman"/>
         </w:rPr>
         <w:t xml:space="preserve"> (date)</w:t>
+      </w:r>
+    </w:p>
+    <w:p>
+      <w:pPr>
+        <w:pStyle w:val="Paragraphedeliste"/>
+        <w:numPr>
+          <w:ilvl w:val="1"/>
+          <w:numId w:val="2"/>
+        </w:numPr>
+        <w:rPr>
+          <w:rFonts w:ascii="Times New Roman" w:eastAsia="Times New Roman" w:hAnsi="Times New Roman" w:cs="Times New Roman"/>
+        </w:rPr>
+      </w:pPr>
+      <w:r>
+        <w:rPr>
+          <w:rFonts w:ascii="Times New Roman" w:eastAsia="Times New Roman" w:hAnsi="Times New Roman" w:cs="Times New Roman"/>
+        </w:rPr>
+        <w:t>type</w:t>
       </w:r>
     </w:p>
     <w:p>

</xml_diff>

<commit_message>
Ajout du corrigé à reprendre dans votre MY SQL. Ajout du chapitre 4 et 5 dans la doc.
</commit_message>
<xml_diff>
--- a/hallucine/HALLUCINE DATABASE.docx
+++ b/hallucine/HALLUCINE DATABASE.docx
@@ -175,13 +175,7 @@
         <w:rPr>
           <w:rFonts w:ascii="Times New Roman" w:eastAsia="Times New Roman" w:hAnsi="Times New Roman" w:cs="Times New Roman"/>
         </w:rPr>
-        <w:t xml:space="preserve">runtime </w:t>
-      </w:r>
-      <w:r>
-        <w:rPr>
-          <w:rFonts w:ascii="Times New Roman" w:eastAsia="Times New Roman" w:hAnsi="Times New Roman" w:cs="Times New Roman"/>
-        </w:rPr>
-        <w:t>(temps en secondes donc c'est bien INT</w:t>
+        <w:t>runtime (temps en secondes donc c'est bien INT</w:t>
       </w:r>
       <w:r>
         <w:rPr>
@@ -567,13 +561,7 @@
         <w:rPr>
           <w:rFonts w:ascii="Times New Roman" w:eastAsia="Times New Roman" w:hAnsi="Times New Roman" w:cs="Times New Roman"/>
         </w:rPr>
-        <w:t xml:space="preserve"> </w:t>
-      </w:r>
-      <w:r>
-        <w:rPr>
-          <w:rFonts w:ascii="Times New Roman" w:eastAsia="Times New Roman" w:hAnsi="Times New Roman" w:cs="Times New Roman"/>
-        </w:rPr>
-        <w:t>(pour gérer les types de casting)</w:t>
+        <w:t xml:space="preserve"> (pour gérer les types de casting)</w:t>
       </w:r>
     </w:p>
     <w:p>
@@ -715,6 +703,48 @@
           <w:rFonts w:ascii="Times New Roman" w:eastAsia="Times New Roman" w:hAnsi="Times New Roman" w:cs="Times New Roman"/>
         </w:rPr>
       </w:pPr>
+      <w:proofErr w:type="gramStart"/>
+      <w:r>
+        <w:rPr>
+          <w:rFonts w:ascii="Times New Roman" w:eastAsia="Times New Roman" w:hAnsi="Times New Roman" w:cs="Times New Roman"/>
+        </w:rPr>
+        <w:t>email</w:t>
+      </w:r>
+      <w:proofErr w:type="gramEnd"/>
+    </w:p>
+    <w:p>
+      <w:pPr>
+        <w:pStyle w:val="Paragraphedeliste"/>
+        <w:numPr>
+          <w:ilvl w:val="1"/>
+          <w:numId w:val="2"/>
+        </w:numPr>
+        <w:rPr>
+          <w:rFonts w:ascii="Times New Roman" w:eastAsia="Times New Roman" w:hAnsi="Times New Roman" w:cs="Times New Roman"/>
+        </w:rPr>
+      </w:pPr>
+      <w:proofErr w:type="spellStart"/>
+      <w:proofErr w:type="gramStart"/>
+      <w:r>
+        <w:rPr>
+          <w:rFonts w:ascii="Times New Roman" w:eastAsia="Times New Roman" w:hAnsi="Times New Roman" w:cs="Times New Roman"/>
+        </w:rPr>
+        <w:t>password</w:t>
+      </w:r>
+      <w:proofErr w:type="spellEnd"/>
+      <w:proofErr w:type="gramEnd"/>
+    </w:p>
+    <w:p>
+      <w:pPr>
+        <w:pStyle w:val="Paragraphedeliste"/>
+        <w:numPr>
+          <w:ilvl w:val="1"/>
+          <w:numId w:val="2"/>
+        </w:numPr>
+        <w:rPr>
+          <w:rFonts w:ascii="Times New Roman" w:eastAsia="Times New Roman" w:hAnsi="Times New Roman" w:cs="Times New Roman"/>
+        </w:rPr>
+      </w:pPr>
       <w:proofErr w:type="spellStart"/>
       <w:proofErr w:type="gramStart"/>
       <w:r>
@@ -759,6 +789,26 @@
         <w:t>ratings</w:t>
       </w:r>
       <w:proofErr w:type="spellEnd"/>
+    </w:p>
+    <w:p>
+      <w:pPr>
+        <w:pStyle w:val="Paragraphedeliste"/>
+        <w:numPr>
+          <w:ilvl w:val="1"/>
+          <w:numId w:val="2"/>
+        </w:numPr>
+        <w:rPr>
+          <w:rFonts w:ascii="Times New Roman" w:eastAsia="Times New Roman" w:hAnsi="Times New Roman" w:cs="Times New Roman"/>
+          <w:lang w:val="nb-NO"/>
+        </w:rPr>
+      </w:pPr>
+      <w:r>
+        <w:rPr>
+          <w:rFonts w:ascii="Times New Roman" w:eastAsia="Times New Roman" w:hAnsi="Times New Roman" w:cs="Times New Roman"/>
+          <w:lang w:val="nb-NO"/>
+        </w:rPr>
+        <w:t>id (PK)</w:t>
+      </w:r>
     </w:p>
     <w:p>
       <w:pPr>

</xml_diff>

<commit_message>
Ajout des types pour users.
</commit_message>
<xml_diff>
--- a/hallucine/HALLUCINE DATABASE.docx
+++ b/hallucine/HALLUCINE DATABASE.docx
@@ -647,6 +647,12 @@
         <w:t>id</w:t>
       </w:r>
       <w:proofErr w:type="gramEnd"/>
+      <w:r>
+        <w:rPr>
+          <w:rFonts w:ascii="Times New Roman" w:eastAsia="Times New Roman" w:hAnsi="Times New Roman" w:cs="Times New Roman"/>
+        </w:rPr>
+        <w:t xml:space="preserve"> (PK)</w:t>
+      </w:r>
     </w:p>
     <w:p>
       <w:pPr>
@@ -669,6 +675,12 @@
       </w:r>
       <w:proofErr w:type="spellEnd"/>
       <w:proofErr w:type="gramEnd"/>
+      <w:r>
+        <w:rPr>
+          <w:rFonts w:ascii="Times New Roman" w:eastAsia="Times New Roman" w:hAnsi="Times New Roman" w:cs="Times New Roman"/>
+        </w:rPr>
+        <w:t xml:space="preserve"> (VARCHAR(100))</w:t>
+      </w:r>
     </w:p>
     <w:p>
       <w:pPr>
@@ -691,6 +703,12 @@
       </w:r>
       <w:proofErr w:type="spellEnd"/>
       <w:proofErr w:type="gramEnd"/>
+      <w:r>
+        <w:rPr>
+          <w:rFonts w:ascii="Times New Roman" w:eastAsia="Times New Roman" w:hAnsi="Times New Roman" w:cs="Times New Roman"/>
+        </w:rPr>
+        <w:t xml:space="preserve"> (VARCHAR(100))</w:t>
+      </w:r>
     </w:p>
     <w:p>
       <w:pPr>
@@ -711,6 +729,12 @@
         <w:t>email</w:t>
       </w:r>
       <w:proofErr w:type="gramEnd"/>
+      <w:r>
+        <w:rPr>
+          <w:rFonts w:ascii="Times New Roman" w:eastAsia="Times New Roman" w:hAnsi="Times New Roman" w:cs="Times New Roman"/>
+        </w:rPr>
+        <w:t xml:space="preserve"> (VARCHAR(100))</w:t>
+      </w:r>
     </w:p>
     <w:p>
       <w:pPr>
@@ -733,6 +757,18 @@
       </w:r>
       <w:proofErr w:type="spellEnd"/>
       <w:proofErr w:type="gramEnd"/>
+      <w:r>
+        <w:rPr>
+          <w:rFonts w:ascii="Times New Roman" w:eastAsia="Times New Roman" w:hAnsi="Times New Roman" w:cs="Times New Roman"/>
+        </w:rPr>
+        <w:t xml:space="preserve"> </w:t>
+      </w:r>
+      <w:r>
+        <w:rPr>
+          <w:rFonts w:ascii="Times New Roman" w:eastAsia="Times New Roman" w:hAnsi="Times New Roman" w:cs="Times New Roman"/>
+        </w:rPr>
+        <w:t>(VARCHAR(100))</w:t>
+      </w:r>
     </w:p>
     <w:p>
       <w:pPr>
@@ -755,6 +791,52 @@
       </w:r>
       <w:proofErr w:type="spellEnd"/>
       <w:proofErr w:type="gramEnd"/>
+      <w:r>
+        <w:rPr>
+          <w:rFonts w:ascii="Times New Roman" w:eastAsia="Times New Roman" w:hAnsi="Times New Roman" w:cs="Times New Roman"/>
+        </w:rPr>
+        <w:t xml:space="preserve"> </w:t>
+      </w:r>
+      <w:r>
+        <w:rPr>
+          <w:rFonts w:ascii="Times New Roman" w:eastAsia="Times New Roman" w:hAnsi="Times New Roman" w:cs="Times New Roman"/>
+        </w:rPr>
+        <w:t>(</w:t>
+      </w:r>
+      <w:proofErr w:type="spellStart"/>
+      <w:r>
+        <w:rPr>
+          <w:rFonts w:ascii="Times New Roman" w:eastAsia="Times New Roman" w:hAnsi="Times New Roman" w:cs="Times New Roman"/>
+        </w:rPr>
+        <w:t>tiny</w:t>
+      </w:r>
+      <w:proofErr w:type="spellEnd"/>
+      <w:r>
+        <w:rPr>
+          <w:rFonts w:ascii="Times New Roman" w:eastAsia="Times New Roman" w:hAnsi="Times New Roman" w:cs="Times New Roman"/>
+        </w:rPr>
+        <w:t xml:space="preserve"> </w:t>
+      </w:r>
+      <w:proofErr w:type="spellStart"/>
+      <w:r>
+        <w:rPr>
+          <w:rFonts w:ascii="Times New Roman" w:eastAsia="Times New Roman" w:hAnsi="Times New Roman" w:cs="Times New Roman"/>
+        </w:rPr>
+        <w:t>int</w:t>
+      </w:r>
+      <w:proofErr w:type="spellEnd"/>
+      <w:r>
+        <w:rPr>
+          <w:rFonts w:ascii="Times New Roman" w:eastAsia="Times New Roman" w:hAnsi="Times New Roman" w:cs="Times New Roman"/>
+        </w:rPr>
+        <w:t>(1)</w:t>
+      </w:r>
+      <w:r>
+        <w:rPr>
+          <w:rFonts w:ascii="Times New Roman" w:eastAsia="Times New Roman" w:hAnsi="Times New Roman" w:cs="Times New Roman"/>
+        </w:rPr>
+        <w:t xml:space="preserve"> pour 0 pour homme et 1 pour femme)</w:t>
+      </w:r>
     </w:p>
     <w:p>
       <w:pPr>

</xml_diff>

<commit_message>
Ajout de UNIQUE pour le email de users.
</commit_message>
<xml_diff>
--- a/hallucine/HALLUCINE DATABASE.docx
+++ b/hallucine/HALLUCINE DATABASE.docx
@@ -721,19 +721,29 @@
           <w:rFonts w:ascii="Times New Roman" w:eastAsia="Times New Roman" w:hAnsi="Times New Roman" w:cs="Times New Roman"/>
         </w:rPr>
       </w:pPr>
-      <w:proofErr w:type="gramStart"/>
       <w:r>
         <w:rPr>
           <w:rFonts w:ascii="Times New Roman" w:eastAsia="Times New Roman" w:hAnsi="Times New Roman" w:cs="Times New Roman"/>
         </w:rPr>
         <w:t>email</w:t>
       </w:r>
-      <w:proofErr w:type="gramEnd"/>
-      <w:r>
-        <w:rPr>
-          <w:rFonts w:ascii="Times New Roman" w:eastAsia="Times New Roman" w:hAnsi="Times New Roman" w:cs="Times New Roman"/>
-        </w:rPr>
-        <w:t xml:space="preserve"> (VARCHAR(100))</w:t>
+      <w:r>
+        <w:rPr>
+          <w:rFonts w:ascii="Times New Roman" w:eastAsia="Times New Roman" w:hAnsi="Times New Roman" w:cs="Times New Roman"/>
+        </w:rPr>
+        <w:t xml:space="preserve"> (</w:t>
+      </w:r>
+      <w:r>
+        <w:rPr>
+          <w:rFonts w:ascii="Times New Roman" w:eastAsia="Times New Roman" w:hAnsi="Times New Roman" w:cs="Times New Roman"/>
+        </w:rPr>
+        <w:t xml:space="preserve">unique </w:t>
+      </w:r>
+      <w:r>
+        <w:rPr>
+          <w:rFonts w:ascii="Times New Roman" w:eastAsia="Times New Roman" w:hAnsi="Times New Roman" w:cs="Times New Roman"/>
+        </w:rPr>
+        <w:t>VARCHAR(100))</w:t>
       </w:r>
     </w:p>
     <w:p>
@@ -1023,6 +1033,193 @@
           <w:rFonts w:ascii="Times New Roman" w:eastAsia="Times New Roman" w:hAnsi="Times New Roman" w:cs="Times New Roman"/>
         </w:rPr>
         <w:t>(3) car note sur 100)</w:t>
+      </w:r>
+    </w:p>
+    <w:p>
+      <w:pPr>
+        <w:pStyle w:val="Paragraphedeliste"/>
+        <w:numPr>
+          <w:ilvl w:val="0"/>
+          <w:numId w:val="2"/>
+        </w:numPr>
+        <w:rPr>
+          <w:rFonts w:ascii="Times New Roman" w:eastAsia="Times New Roman" w:hAnsi="Times New Roman" w:cs="Times New Roman"/>
+        </w:rPr>
+      </w:pPr>
+      <w:proofErr w:type="spellStart"/>
+      <w:proofErr w:type="gramStart"/>
+      <w:r>
+        <w:rPr>
+          <w:rFonts w:ascii="Times New Roman" w:eastAsia="Times New Roman" w:hAnsi="Times New Roman" w:cs="Times New Roman"/>
+        </w:rPr>
+        <w:t>movies</w:t>
+      </w:r>
+      <w:proofErr w:type="gramEnd"/>
+      <w:r>
+        <w:rPr>
+          <w:rFonts w:ascii="Times New Roman" w:eastAsia="Times New Roman" w:hAnsi="Times New Roman" w:cs="Times New Roman"/>
+        </w:rPr>
+        <w:t>_comments</w:t>
+      </w:r>
+      <w:proofErr w:type="spellEnd"/>
+    </w:p>
+    <w:p>
+      <w:pPr>
+        <w:pStyle w:val="Paragraphedeliste"/>
+        <w:numPr>
+          <w:ilvl w:val="1"/>
+          <w:numId w:val="2"/>
+        </w:numPr>
+        <w:rPr>
+          <w:rFonts w:ascii="Times New Roman" w:eastAsia="Times New Roman" w:hAnsi="Times New Roman" w:cs="Times New Roman"/>
+        </w:rPr>
+      </w:pPr>
+      <w:proofErr w:type="gramStart"/>
+      <w:r>
+        <w:rPr>
+          <w:rFonts w:ascii="Times New Roman" w:eastAsia="Times New Roman" w:hAnsi="Times New Roman" w:cs="Times New Roman"/>
+        </w:rPr>
+        <w:t>id</w:t>
+      </w:r>
+      <w:proofErr w:type="gramEnd"/>
+      <w:r>
+        <w:rPr>
+          <w:rFonts w:ascii="Times New Roman" w:eastAsia="Times New Roman" w:hAnsi="Times New Roman" w:cs="Times New Roman"/>
+        </w:rPr>
+        <w:t xml:space="preserve"> (PK)</w:t>
+      </w:r>
+    </w:p>
+    <w:p>
+      <w:pPr>
+        <w:pStyle w:val="Paragraphedeliste"/>
+        <w:numPr>
+          <w:ilvl w:val="1"/>
+          <w:numId w:val="2"/>
+        </w:numPr>
+        <w:rPr>
+          <w:rFonts w:ascii="Times New Roman" w:eastAsia="Times New Roman" w:hAnsi="Times New Roman" w:cs="Times New Roman"/>
+          <w:lang w:val="nb-NO"/>
+        </w:rPr>
+      </w:pPr>
+      <w:proofErr w:type="spellStart"/>
+      <w:r>
+        <w:rPr>
+          <w:rFonts w:ascii="Times New Roman" w:eastAsia="Times New Roman" w:hAnsi="Times New Roman" w:cs="Times New Roman"/>
+          <w:lang w:val="nb-NO"/>
+        </w:rPr>
+        <w:t>user_id</w:t>
+      </w:r>
+      <w:proofErr w:type="spellEnd"/>
+      <w:r>
+        <w:rPr>
+          <w:rFonts w:ascii="Times New Roman" w:eastAsia="Times New Roman" w:hAnsi="Times New Roman" w:cs="Times New Roman"/>
+          <w:lang w:val="nb-NO"/>
+        </w:rPr>
+        <w:t xml:space="preserve"> (FK de </w:t>
+      </w:r>
+      <w:proofErr w:type="spellStart"/>
+      <w:r>
+        <w:rPr>
+          <w:rFonts w:ascii="Times New Roman" w:eastAsia="Times New Roman" w:hAnsi="Times New Roman" w:cs="Times New Roman"/>
+          <w:lang w:val="nb-NO"/>
+        </w:rPr>
+        <w:t>users</w:t>
+      </w:r>
+      <w:proofErr w:type="spellEnd"/>
+      <w:r>
+        <w:rPr>
+          <w:rFonts w:ascii="Times New Roman" w:eastAsia="Times New Roman" w:hAnsi="Times New Roman" w:cs="Times New Roman"/>
+          <w:lang w:val="nb-NO"/>
+        </w:rPr>
+        <w:t>)</w:t>
+      </w:r>
+    </w:p>
+    <w:p>
+      <w:pPr>
+        <w:pStyle w:val="Paragraphedeliste"/>
+        <w:numPr>
+          <w:ilvl w:val="1"/>
+          <w:numId w:val="2"/>
+        </w:numPr>
+        <w:rPr>
+          <w:rFonts w:ascii="Times New Roman" w:eastAsia="Times New Roman" w:hAnsi="Times New Roman" w:cs="Times New Roman"/>
+        </w:rPr>
+      </w:pPr>
+      <w:proofErr w:type="spellStart"/>
+      <w:proofErr w:type="gramStart"/>
+      <w:r>
+        <w:rPr>
+          <w:rFonts w:ascii="Times New Roman" w:eastAsia="Times New Roman" w:hAnsi="Times New Roman" w:cs="Times New Roman"/>
+        </w:rPr>
+        <w:t>movie</w:t>
+      </w:r>
+      <w:proofErr w:type="gramEnd"/>
+      <w:r>
+        <w:rPr>
+          <w:rFonts w:ascii="Times New Roman" w:eastAsia="Times New Roman" w:hAnsi="Times New Roman" w:cs="Times New Roman"/>
+        </w:rPr>
+        <w:t>_id</w:t>
+      </w:r>
+      <w:proofErr w:type="spellEnd"/>
+      <w:r>
+        <w:rPr>
+          <w:rFonts w:ascii="Times New Roman" w:eastAsia="Times New Roman" w:hAnsi="Times New Roman" w:cs="Times New Roman"/>
+        </w:rPr>
+        <w:t xml:space="preserve"> (FK de </w:t>
+      </w:r>
+      <w:proofErr w:type="spellStart"/>
+      <w:r>
+        <w:rPr>
+          <w:rFonts w:ascii="Times New Roman" w:eastAsia="Times New Roman" w:hAnsi="Times New Roman" w:cs="Times New Roman"/>
+        </w:rPr>
+        <w:t>movies</w:t>
+      </w:r>
+      <w:proofErr w:type="spellEnd"/>
+      <w:r>
+        <w:rPr>
+          <w:rFonts w:ascii="Times New Roman" w:eastAsia="Times New Roman" w:hAnsi="Times New Roman" w:cs="Times New Roman"/>
+        </w:rPr>
+        <w:t>)</w:t>
+      </w:r>
+    </w:p>
+    <w:p>
+      <w:pPr>
+        <w:pStyle w:val="Paragraphedeliste"/>
+        <w:numPr>
+          <w:ilvl w:val="1"/>
+          <w:numId w:val="2"/>
+        </w:numPr>
+        <w:rPr>
+          <w:rFonts w:ascii="Times New Roman" w:eastAsia="Times New Roman" w:hAnsi="Times New Roman" w:cs="Times New Roman"/>
+        </w:rPr>
+      </w:pPr>
+      <w:proofErr w:type="gramStart"/>
+      <w:r>
+        <w:rPr>
+          <w:rFonts w:ascii="Times New Roman" w:eastAsia="Times New Roman" w:hAnsi="Times New Roman" w:cs="Times New Roman"/>
+        </w:rPr>
+        <w:t>comment</w:t>
+      </w:r>
+      <w:proofErr w:type="gramEnd"/>
+      <w:r>
+        <w:rPr>
+          <w:rFonts w:ascii="Times New Roman" w:eastAsia="Times New Roman" w:hAnsi="Times New Roman" w:cs="Times New Roman"/>
+        </w:rPr>
+        <w:t xml:space="preserve"> (</w:t>
+      </w:r>
+      <w:proofErr w:type="spellStart"/>
+      <w:r>
+        <w:rPr>
+          <w:rFonts w:ascii="Times New Roman" w:eastAsia="Times New Roman" w:hAnsi="Times New Roman" w:cs="Times New Roman"/>
+        </w:rPr>
+        <w:t>text</w:t>
+      </w:r>
+      <w:proofErr w:type="spellEnd"/>
+      <w:r>
+        <w:rPr>
+          <w:rFonts w:ascii="Times New Roman" w:eastAsia="Times New Roman" w:hAnsi="Times New Roman" w:cs="Times New Roman"/>
+        </w:rPr>
+        <w:t>)</w:t>
       </w:r>
     </w:p>
     <w:p/>

</xml_diff>

<commit_message>
Ajout de UNIQUE pour le password de users.
</commit_message>
<xml_diff>
--- a/hallucine/HALLUCINE DATABASE.docx
+++ b/hallucine/HALLUCINE DATABASE.docx
@@ -721,19 +721,29 @@
           <w:rFonts w:ascii="Times New Roman" w:eastAsia="Times New Roman" w:hAnsi="Times New Roman" w:cs="Times New Roman"/>
         </w:rPr>
       </w:pPr>
-      <w:proofErr w:type="gramStart"/>
       <w:r>
         <w:rPr>
           <w:rFonts w:ascii="Times New Roman" w:eastAsia="Times New Roman" w:hAnsi="Times New Roman" w:cs="Times New Roman"/>
         </w:rPr>
         <w:t>email</w:t>
       </w:r>
-      <w:proofErr w:type="gramEnd"/>
-      <w:r>
-        <w:rPr>
-          <w:rFonts w:ascii="Times New Roman" w:eastAsia="Times New Roman" w:hAnsi="Times New Roman" w:cs="Times New Roman"/>
-        </w:rPr>
-        <w:t xml:space="preserve"> (VARCHAR(100))</w:t>
+      <w:r>
+        <w:rPr>
+          <w:rFonts w:ascii="Times New Roman" w:eastAsia="Times New Roman" w:hAnsi="Times New Roman" w:cs="Times New Roman"/>
+        </w:rPr>
+        <w:t xml:space="preserve"> (</w:t>
+      </w:r>
+      <w:r>
+        <w:rPr>
+          <w:rFonts w:ascii="Times New Roman" w:eastAsia="Times New Roman" w:hAnsi="Times New Roman" w:cs="Times New Roman"/>
+        </w:rPr>
+        <w:t xml:space="preserve">unique </w:t>
+      </w:r>
+      <w:r>
+        <w:rPr>
+          <w:rFonts w:ascii="Times New Roman" w:eastAsia="Times New Roman" w:hAnsi="Times New Roman" w:cs="Times New Roman"/>
+        </w:rPr>
+        <w:t>VARCHAR(100))</w:t>
       </w:r>
     </w:p>
     <w:p>
@@ -1023,6 +1033,193 @@
           <w:rFonts w:ascii="Times New Roman" w:eastAsia="Times New Roman" w:hAnsi="Times New Roman" w:cs="Times New Roman"/>
         </w:rPr>
         <w:t>(3) car note sur 100)</w:t>
+      </w:r>
+    </w:p>
+    <w:p>
+      <w:pPr>
+        <w:pStyle w:val="Paragraphedeliste"/>
+        <w:numPr>
+          <w:ilvl w:val="0"/>
+          <w:numId w:val="2"/>
+        </w:numPr>
+        <w:rPr>
+          <w:rFonts w:ascii="Times New Roman" w:eastAsia="Times New Roman" w:hAnsi="Times New Roman" w:cs="Times New Roman"/>
+        </w:rPr>
+      </w:pPr>
+      <w:proofErr w:type="spellStart"/>
+      <w:proofErr w:type="gramStart"/>
+      <w:r>
+        <w:rPr>
+          <w:rFonts w:ascii="Times New Roman" w:eastAsia="Times New Roman" w:hAnsi="Times New Roman" w:cs="Times New Roman"/>
+        </w:rPr>
+        <w:t>movies</w:t>
+      </w:r>
+      <w:proofErr w:type="gramEnd"/>
+      <w:r>
+        <w:rPr>
+          <w:rFonts w:ascii="Times New Roman" w:eastAsia="Times New Roman" w:hAnsi="Times New Roman" w:cs="Times New Roman"/>
+        </w:rPr>
+        <w:t>_comments</w:t>
+      </w:r>
+      <w:proofErr w:type="spellEnd"/>
+    </w:p>
+    <w:p>
+      <w:pPr>
+        <w:pStyle w:val="Paragraphedeliste"/>
+        <w:numPr>
+          <w:ilvl w:val="1"/>
+          <w:numId w:val="2"/>
+        </w:numPr>
+        <w:rPr>
+          <w:rFonts w:ascii="Times New Roman" w:eastAsia="Times New Roman" w:hAnsi="Times New Roman" w:cs="Times New Roman"/>
+        </w:rPr>
+      </w:pPr>
+      <w:proofErr w:type="gramStart"/>
+      <w:r>
+        <w:rPr>
+          <w:rFonts w:ascii="Times New Roman" w:eastAsia="Times New Roman" w:hAnsi="Times New Roman" w:cs="Times New Roman"/>
+        </w:rPr>
+        <w:t>id</w:t>
+      </w:r>
+      <w:proofErr w:type="gramEnd"/>
+      <w:r>
+        <w:rPr>
+          <w:rFonts w:ascii="Times New Roman" w:eastAsia="Times New Roman" w:hAnsi="Times New Roman" w:cs="Times New Roman"/>
+        </w:rPr>
+        <w:t xml:space="preserve"> (PK)</w:t>
+      </w:r>
+    </w:p>
+    <w:p>
+      <w:pPr>
+        <w:pStyle w:val="Paragraphedeliste"/>
+        <w:numPr>
+          <w:ilvl w:val="1"/>
+          <w:numId w:val="2"/>
+        </w:numPr>
+        <w:rPr>
+          <w:rFonts w:ascii="Times New Roman" w:eastAsia="Times New Roman" w:hAnsi="Times New Roman" w:cs="Times New Roman"/>
+          <w:lang w:val="nb-NO"/>
+        </w:rPr>
+      </w:pPr>
+      <w:proofErr w:type="spellStart"/>
+      <w:r>
+        <w:rPr>
+          <w:rFonts w:ascii="Times New Roman" w:eastAsia="Times New Roman" w:hAnsi="Times New Roman" w:cs="Times New Roman"/>
+          <w:lang w:val="nb-NO"/>
+        </w:rPr>
+        <w:t>user_id</w:t>
+      </w:r>
+      <w:proofErr w:type="spellEnd"/>
+      <w:r>
+        <w:rPr>
+          <w:rFonts w:ascii="Times New Roman" w:eastAsia="Times New Roman" w:hAnsi="Times New Roman" w:cs="Times New Roman"/>
+          <w:lang w:val="nb-NO"/>
+        </w:rPr>
+        <w:t xml:space="preserve"> (FK de </w:t>
+      </w:r>
+      <w:proofErr w:type="spellStart"/>
+      <w:r>
+        <w:rPr>
+          <w:rFonts w:ascii="Times New Roman" w:eastAsia="Times New Roman" w:hAnsi="Times New Roman" w:cs="Times New Roman"/>
+          <w:lang w:val="nb-NO"/>
+        </w:rPr>
+        <w:t>users</w:t>
+      </w:r>
+      <w:proofErr w:type="spellEnd"/>
+      <w:r>
+        <w:rPr>
+          <w:rFonts w:ascii="Times New Roman" w:eastAsia="Times New Roman" w:hAnsi="Times New Roman" w:cs="Times New Roman"/>
+          <w:lang w:val="nb-NO"/>
+        </w:rPr>
+        <w:t>)</w:t>
+      </w:r>
+    </w:p>
+    <w:p>
+      <w:pPr>
+        <w:pStyle w:val="Paragraphedeliste"/>
+        <w:numPr>
+          <w:ilvl w:val="1"/>
+          <w:numId w:val="2"/>
+        </w:numPr>
+        <w:rPr>
+          <w:rFonts w:ascii="Times New Roman" w:eastAsia="Times New Roman" w:hAnsi="Times New Roman" w:cs="Times New Roman"/>
+        </w:rPr>
+      </w:pPr>
+      <w:proofErr w:type="spellStart"/>
+      <w:proofErr w:type="gramStart"/>
+      <w:r>
+        <w:rPr>
+          <w:rFonts w:ascii="Times New Roman" w:eastAsia="Times New Roman" w:hAnsi="Times New Roman" w:cs="Times New Roman"/>
+        </w:rPr>
+        <w:t>movie</w:t>
+      </w:r>
+      <w:proofErr w:type="gramEnd"/>
+      <w:r>
+        <w:rPr>
+          <w:rFonts w:ascii="Times New Roman" w:eastAsia="Times New Roman" w:hAnsi="Times New Roman" w:cs="Times New Roman"/>
+        </w:rPr>
+        <w:t>_id</w:t>
+      </w:r>
+      <w:proofErr w:type="spellEnd"/>
+      <w:r>
+        <w:rPr>
+          <w:rFonts w:ascii="Times New Roman" w:eastAsia="Times New Roman" w:hAnsi="Times New Roman" w:cs="Times New Roman"/>
+        </w:rPr>
+        <w:t xml:space="preserve"> (FK de </w:t>
+      </w:r>
+      <w:proofErr w:type="spellStart"/>
+      <w:r>
+        <w:rPr>
+          <w:rFonts w:ascii="Times New Roman" w:eastAsia="Times New Roman" w:hAnsi="Times New Roman" w:cs="Times New Roman"/>
+        </w:rPr>
+        <w:t>movies</w:t>
+      </w:r>
+      <w:proofErr w:type="spellEnd"/>
+      <w:r>
+        <w:rPr>
+          <w:rFonts w:ascii="Times New Roman" w:eastAsia="Times New Roman" w:hAnsi="Times New Roman" w:cs="Times New Roman"/>
+        </w:rPr>
+        <w:t>)</w:t>
+      </w:r>
+    </w:p>
+    <w:p>
+      <w:pPr>
+        <w:pStyle w:val="Paragraphedeliste"/>
+        <w:numPr>
+          <w:ilvl w:val="1"/>
+          <w:numId w:val="2"/>
+        </w:numPr>
+        <w:rPr>
+          <w:rFonts w:ascii="Times New Roman" w:eastAsia="Times New Roman" w:hAnsi="Times New Roman" w:cs="Times New Roman"/>
+        </w:rPr>
+      </w:pPr>
+      <w:proofErr w:type="gramStart"/>
+      <w:r>
+        <w:rPr>
+          <w:rFonts w:ascii="Times New Roman" w:eastAsia="Times New Roman" w:hAnsi="Times New Roman" w:cs="Times New Roman"/>
+        </w:rPr>
+        <w:t>comment</w:t>
+      </w:r>
+      <w:proofErr w:type="gramEnd"/>
+      <w:r>
+        <w:rPr>
+          <w:rFonts w:ascii="Times New Roman" w:eastAsia="Times New Roman" w:hAnsi="Times New Roman" w:cs="Times New Roman"/>
+        </w:rPr>
+        <w:t xml:space="preserve"> (</w:t>
+      </w:r>
+      <w:proofErr w:type="spellStart"/>
+      <w:r>
+        <w:rPr>
+          <w:rFonts w:ascii="Times New Roman" w:eastAsia="Times New Roman" w:hAnsi="Times New Roman" w:cs="Times New Roman"/>
+        </w:rPr>
+        <w:t>text</w:t>
+      </w:r>
+      <w:proofErr w:type="spellEnd"/>
+      <w:r>
+        <w:rPr>
+          <w:rFonts w:ascii="Times New Roman" w:eastAsia="Times New Roman" w:hAnsi="Times New Roman" w:cs="Times New Roman"/>
+        </w:rPr>
+        <w:t>)</w:t>
       </w:r>
     </w:p>
     <w:p/>

</xml_diff>

<commit_message>
Suppression du champs rating dans movies suite à l'implémentation de la table intermédiaire prévue à cet effet.
</commit_message>
<xml_diff>
--- a/hallucine/HALLUCINE DATABASE.docx
+++ b/hallucine/HALLUCINE DATABASE.docx
@@ -227,19 +227,159 @@
           <w:rFonts w:ascii="Times New Roman" w:eastAsia="Times New Roman" w:hAnsi="Times New Roman" w:cs="Times New Roman"/>
         </w:rPr>
       </w:pPr>
-      <w:proofErr w:type="gramStart"/>
-      <w:r>
-        <w:rPr>
-          <w:rFonts w:ascii="Times New Roman" w:eastAsia="Times New Roman" w:hAnsi="Times New Roman" w:cs="Times New Roman"/>
-        </w:rPr>
-        <w:t>rating</w:t>
-      </w:r>
-      <w:proofErr w:type="gramEnd"/>
-      <w:r>
-        <w:rPr>
-          <w:rFonts w:ascii="Times New Roman" w:eastAsia="Times New Roman" w:hAnsi="Times New Roman" w:cs="Times New Roman"/>
-        </w:rPr>
-        <w:t xml:space="preserve"> (en </w:t>
+      <w:proofErr w:type="spellStart"/>
+      <w:proofErr w:type="gramStart"/>
+      <w:r>
+        <w:rPr>
+          <w:rFonts w:ascii="Times New Roman" w:eastAsia="Times New Roman" w:hAnsi="Times New Roman" w:cs="Times New Roman"/>
+        </w:rPr>
+        <w:t>release</w:t>
+      </w:r>
+      <w:proofErr w:type="gramEnd"/>
+      <w:r>
+        <w:rPr>
+          <w:rFonts w:ascii="Times New Roman" w:eastAsia="Times New Roman" w:hAnsi="Times New Roman" w:cs="Times New Roman"/>
+        </w:rPr>
+        <w:t>_date</w:t>
+      </w:r>
+      <w:proofErr w:type="spellEnd"/>
+      <w:r>
+        <w:rPr>
+          <w:rFonts w:ascii="Times New Roman" w:eastAsia="Times New Roman" w:hAnsi="Times New Roman" w:cs="Times New Roman"/>
+        </w:rPr>
+        <w:t xml:space="preserve"> (date)</w:t>
+      </w:r>
+    </w:p>
+    <w:p>
+      <w:pPr>
+        <w:pStyle w:val="Paragraphedeliste"/>
+        <w:numPr>
+          <w:ilvl w:val="0"/>
+          <w:numId w:val="2"/>
+        </w:numPr>
+        <w:rPr>
+          <w:rFonts w:ascii="Times New Roman" w:eastAsia="Times New Roman" w:hAnsi="Times New Roman" w:cs="Times New Roman"/>
+        </w:rPr>
+      </w:pPr>
+      <w:proofErr w:type="gramStart"/>
+      <w:r>
+        <w:rPr>
+          <w:rFonts w:ascii="Times New Roman" w:eastAsia="Times New Roman" w:hAnsi="Times New Roman" w:cs="Times New Roman"/>
+        </w:rPr>
+        <w:t>castings</w:t>
+      </w:r>
+      <w:proofErr w:type="gramEnd"/>
+    </w:p>
+    <w:p>
+      <w:pPr>
+        <w:pStyle w:val="Paragraphedeliste"/>
+        <w:numPr>
+          <w:ilvl w:val="1"/>
+          <w:numId w:val="2"/>
+        </w:numPr>
+        <w:rPr>
+          <w:rFonts w:ascii="Times New Roman" w:eastAsia="Times New Roman" w:hAnsi="Times New Roman" w:cs="Times New Roman"/>
+        </w:rPr>
+      </w:pPr>
+      <w:proofErr w:type="gramStart"/>
+      <w:r>
+        <w:rPr>
+          <w:rFonts w:ascii="Times New Roman" w:eastAsia="Times New Roman" w:hAnsi="Times New Roman" w:cs="Times New Roman"/>
+        </w:rPr>
+        <w:t>id</w:t>
+      </w:r>
+      <w:proofErr w:type="gramEnd"/>
+    </w:p>
+    <w:p>
+      <w:pPr>
+        <w:pStyle w:val="Paragraphedeliste"/>
+        <w:numPr>
+          <w:ilvl w:val="1"/>
+          <w:numId w:val="2"/>
+        </w:numPr>
+        <w:rPr>
+          <w:rFonts w:ascii="Times New Roman" w:eastAsia="Times New Roman" w:hAnsi="Times New Roman" w:cs="Times New Roman"/>
+        </w:rPr>
+      </w:pPr>
+      <w:proofErr w:type="spellStart"/>
+      <w:proofErr w:type="gramStart"/>
+      <w:r>
+        <w:rPr>
+          <w:rFonts w:ascii="Times New Roman" w:eastAsia="Times New Roman" w:hAnsi="Times New Roman" w:cs="Times New Roman"/>
+        </w:rPr>
+        <w:t>firstname</w:t>
+      </w:r>
+      <w:proofErr w:type="spellEnd"/>
+      <w:proofErr w:type="gramEnd"/>
+    </w:p>
+    <w:p>
+      <w:pPr>
+        <w:pStyle w:val="Paragraphedeliste"/>
+        <w:numPr>
+          <w:ilvl w:val="1"/>
+          <w:numId w:val="2"/>
+        </w:numPr>
+        <w:rPr>
+          <w:rFonts w:ascii="Times New Roman" w:eastAsia="Times New Roman" w:hAnsi="Times New Roman" w:cs="Times New Roman"/>
+        </w:rPr>
+      </w:pPr>
+      <w:proofErr w:type="spellStart"/>
+      <w:proofErr w:type="gramStart"/>
+      <w:r>
+        <w:rPr>
+          <w:rFonts w:ascii="Times New Roman" w:eastAsia="Times New Roman" w:hAnsi="Times New Roman" w:cs="Times New Roman"/>
+        </w:rPr>
+        <w:t>lastname</w:t>
+      </w:r>
+      <w:proofErr w:type="spellEnd"/>
+      <w:proofErr w:type="gramEnd"/>
+    </w:p>
+    <w:p>
+      <w:pPr>
+        <w:pStyle w:val="Paragraphedeliste"/>
+        <w:numPr>
+          <w:ilvl w:val="1"/>
+          <w:numId w:val="2"/>
+        </w:numPr>
+        <w:rPr>
+          <w:rFonts w:ascii="Times New Roman" w:eastAsia="Times New Roman" w:hAnsi="Times New Roman" w:cs="Times New Roman"/>
+        </w:rPr>
+      </w:pPr>
+      <w:proofErr w:type="spellStart"/>
+      <w:proofErr w:type="gramStart"/>
+      <w:r>
+        <w:rPr>
+          <w:rFonts w:ascii="Times New Roman" w:eastAsia="Times New Roman" w:hAnsi="Times New Roman" w:cs="Times New Roman"/>
+        </w:rPr>
+        <w:t>sex</w:t>
+      </w:r>
+      <w:proofErr w:type="spellEnd"/>
+      <w:proofErr w:type="gramEnd"/>
+      <w:r>
+        <w:rPr>
+          <w:rFonts w:ascii="Times New Roman" w:eastAsia="Times New Roman" w:hAnsi="Times New Roman" w:cs="Times New Roman"/>
+        </w:rPr>
+        <w:t xml:space="preserve"> (</w:t>
+      </w:r>
+      <w:proofErr w:type="spellStart"/>
+      <w:r>
+        <w:rPr>
+          <w:rFonts w:ascii="Times New Roman" w:eastAsia="Times New Roman" w:hAnsi="Times New Roman" w:cs="Times New Roman"/>
+        </w:rPr>
+        <w:t>t</w:t>
+      </w:r>
+      <w:r>
+        <w:rPr>
+          <w:rFonts w:ascii="Times New Roman" w:eastAsia="Times New Roman" w:hAnsi="Times New Roman" w:cs="Times New Roman"/>
+        </w:rPr>
+        <w:t>iny</w:t>
+      </w:r>
+      <w:proofErr w:type="spellEnd"/>
+      <w:r>
+        <w:rPr>
+          <w:rFonts w:ascii="Times New Roman" w:eastAsia="Times New Roman" w:hAnsi="Times New Roman" w:cs="Times New Roman"/>
+        </w:rPr>
+        <w:t xml:space="preserve"> </w:t>
       </w:r>
       <w:proofErr w:type="spellStart"/>
       <w:r>
@@ -253,36 +393,76 @@
         <w:rPr>
           <w:rFonts w:ascii="Times New Roman" w:eastAsia="Times New Roman" w:hAnsi="Times New Roman" w:cs="Times New Roman"/>
         </w:rPr>
-        <w:t>(11) car ça pointera vers une table intermédiaire)</w:t>
-      </w:r>
-    </w:p>
-    <w:p>
-      <w:pPr>
-        <w:pStyle w:val="Paragraphedeliste"/>
-        <w:numPr>
-          <w:ilvl w:val="1"/>
-          <w:numId w:val="2"/>
-        </w:numPr>
-        <w:rPr>
-          <w:rFonts w:ascii="Times New Roman" w:eastAsia="Times New Roman" w:hAnsi="Times New Roman" w:cs="Times New Roman"/>
-        </w:rPr>
-      </w:pPr>
-      <w:proofErr w:type="spellStart"/>
-      <w:proofErr w:type="gramStart"/>
-      <w:r>
-        <w:rPr>
-          <w:rFonts w:ascii="Times New Roman" w:eastAsia="Times New Roman" w:hAnsi="Times New Roman" w:cs="Times New Roman"/>
-        </w:rPr>
-        <w:t>release</w:t>
-      </w:r>
-      <w:proofErr w:type="gramEnd"/>
-      <w:r>
-        <w:rPr>
-          <w:rFonts w:ascii="Times New Roman" w:eastAsia="Times New Roman" w:hAnsi="Times New Roman" w:cs="Times New Roman"/>
-        </w:rPr>
-        <w:t>_date</w:t>
-      </w:r>
-      <w:proofErr w:type="spellEnd"/>
+        <w:t>(1)</w:t>
+      </w:r>
+      <w:r>
+        <w:rPr>
+          <w:rFonts w:ascii="Times New Roman" w:eastAsia="Times New Roman" w:hAnsi="Times New Roman" w:cs="Times New Roman"/>
+        </w:rPr>
+        <w:t xml:space="preserve"> pour 0 pour homme et 1 pour femme)</w:t>
+      </w:r>
+    </w:p>
+    <w:p>
+      <w:pPr>
+        <w:pStyle w:val="Paragraphedeliste"/>
+        <w:numPr>
+          <w:ilvl w:val="1"/>
+          <w:numId w:val="2"/>
+        </w:numPr>
+        <w:rPr>
+          <w:rFonts w:ascii="Times New Roman" w:eastAsia="Times New Roman" w:hAnsi="Times New Roman" w:cs="Times New Roman"/>
+        </w:rPr>
+      </w:pPr>
+      <w:proofErr w:type="gramStart"/>
+      <w:r>
+        <w:rPr>
+          <w:rFonts w:ascii="Times New Roman" w:eastAsia="Times New Roman" w:hAnsi="Times New Roman" w:cs="Times New Roman"/>
+        </w:rPr>
+        <w:t>about</w:t>
+      </w:r>
+      <w:proofErr w:type="gramEnd"/>
+      <w:r>
+        <w:rPr>
+          <w:rFonts w:ascii="Times New Roman" w:eastAsia="Times New Roman" w:hAnsi="Times New Roman" w:cs="Times New Roman"/>
+        </w:rPr>
+        <w:t xml:space="preserve"> (</w:t>
+      </w:r>
+      <w:proofErr w:type="spellStart"/>
+      <w:r>
+        <w:rPr>
+          <w:rFonts w:ascii="Times New Roman" w:eastAsia="Times New Roman" w:hAnsi="Times New Roman" w:cs="Times New Roman"/>
+        </w:rPr>
+        <w:t>text</w:t>
+      </w:r>
+      <w:proofErr w:type="spellEnd"/>
+      <w:r>
+        <w:rPr>
+          <w:rFonts w:ascii="Times New Roman" w:eastAsia="Times New Roman" w:hAnsi="Times New Roman" w:cs="Times New Roman"/>
+        </w:rPr>
+        <w:t xml:space="preserve"> car longue description)</w:t>
+      </w:r>
+    </w:p>
+    <w:p>
+      <w:pPr>
+        <w:pStyle w:val="Paragraphedeliste"/>
+        <w:numPr>
+          <w:ilvl w:val="1"/>
+          <w:numId w:val="2"/>
+        </w:numPr>
+        <w:rPr>
+          <w:rFonts w:ascii="Times New Roman" w:eastAsia="Times New Roman" w:hAnsi="Times New Roman" w:cs="Times New Roman"/>
+        </w:rPr>
+      </w:pPr>
+      <w:proofErr w:type="spellStart"/>
+      <w:proofErr w:type="gramStart"/>
+      <w:r>
+        <w:rPr>
+          <w:rFonts w:ascii="Times New Roman" w:eastAsia="Times New Roman" w:hAnsi="Times New Roman" w:cs="Times New Roman"/>
+        </w:rPr>
+        <w:t>birthdate</w:t>
+      </w:r>
+      <w:proofErr w:type="spellEnd"/>
+      <w:proofErr w:type="gramEnd"/>
       <w:r>
         <w:rPr>
           <w:rFonts w:ascii="Times New Roman" w:eastAsia="Times New Roman" w:hAnsi="Times New Roman" w:cs="Times New Roman"/>
@@ -294,6 +474,26 @@
       <w:pPr>
         <w:pStyle w:val="Paragraphedeliste"/>
         <w:numPr>
+          <w:ilvl w:val="1"/>
+          <w:numId w:val="2"/>
+        </w:numPr>
+        <w:rPr>
+          <w:rFonts w:ascii="Times New Roman" w:eastAsia="Times New Roman" w:hAnsi="Times New Roman" w:cs="Times New Roman"/>
+        </w:rPr>
+      </w:pPr>
+      <w:proofErr w:type="gramStart"/>
+      <w:r>
+        <w:rPr>
+          <w:rFonts w:ascii="Times New Roman" w:eastAsia="Times New Roman" w:hAnsi="Times New Roman" w:cs="Times New Roman"/>
+        </w:rPr>
+        <w:t>type</w:t>
+      </w:r>
+      <w:proofErr w:type="gramEnd"/>
+    </w:p>
+    <w:p>
+      <w:pPr>
+        <w:pStyle w:val="Paragraphedeliste"/>
+        <w:numPr>
           <w:ilvl w:val="0"/>
           <w:numId w:val="2"/>
         </w:numPr>
@@ -301,14 +501,28 @@
           <w:rFonts w:ascii="Times New Roman" w:eastAsia="Times New Roman" w:hAnsi="Times New Roman" w:cs="Times New Roman"/>
         </w:rPr>
       </w:pPr>
-      <w:proofErr w:type="gramStart"/>
-      <w:r>
-        <w:rPr>
-          <w:rFonts w:ascii="Times New Roman" w:eastAsia="Times New Roman" w:hAnsi="Times New Roman" w:cs="Times New Roman"/>
-        </w:rPr>
-        <w:t>castings</w:t>
-      </w:r>
-      <w:proofErr w:type="gramEnd"/>
+      <w:proofErr w:type="spellStart"/>
+      <w:proofErr w:type="gramStart"/>
+      <w:r>
+        <w:rPr>
+          <w:rFonts w:ascii="Times New Roman" w:eastAsia="Times New Roman" w:hAnsi="Times New Roman" w:cs="Times New Roman"/>
+        </w:rPr>
+        <w:t>casting</w:t>
+      </w:r>
+      <w:proofErr w:type="gramEnd"/>
+      <w:r>
+        <w:rPr>
+          <w:rFonts w:ascii="Times New Roman" w:eastAsia="Times New Roman" w:hAnsi="Times New Roman" w:cs="Times New Roman"/>
+        </w:rPr>
+        <w:t>_types</w:t>
+      </w:r>
+      <w:proofErr w:type="spellEnd"/>
+      <w:r>
+        <w:rPr>
+          <w:rFonts w:ascii="Times New Roman" w:eastAsia="Times New Roman" w:hAnsi="Times New Roman" w:cs="Times New Roman"/>
+        </w:rPr>
+        <w:t xml:space="preserve"> (pour gérer les types de casting)</w:t>
+      </w:r>
     </w:p>
     <w:p>
       <w:pPr>
@@ -347,10 +561,86 @@
         <w:rPr>
           <w:rFonts w:ascii="Times New Roman" w:eastAsia="Times New Roman" w:hAnsi="Times New Roman" w:cs="Times New Roman"/>
         </w:rPr>
+        <w:t>name</w:t>
+      </w:r>
+      <w:proofErr w:type="spellEnd"/>
+      <w:proofErr w:type="gramEnd"/>
+    </w:p>
+    <w:p>
+      <w:pPr>
+        <w:pStyle w:val="Paragraphedeliste"/>
+        <w:numPr>
+          <w:ilvl w:val="0"/>
+          <w:numId w:val="2"/>
+        </w:numPr>
+        <w:rPr>
+          <w:rFonts w:ascii="Times New Roman" w:eastAsia="Times New Roman" w:hAnsi="Times New Roman" w:cs="Times New Roman"/>
+        </w:rPr>
+      </w:pPr>
+      <w:proofErr w:type="spellStart"/>
+      <w:proofErr w:type="gramStart"/>
+      <w:r>
+        <w:rPr>
+          <w:rFonts w:ascii="Times New Roman" w:eastAsia="Times New Roman" w:hAnsi="Times New Roman" w:cs="Times New Roman"/>
+        </w:rPr>
+        <w:t>users</w:t>
+      </w:r>
+      <w:proofErr w:type="spellEnd"/>
+      <w:proofErr w:type="gramEnd"/>
+    </w:p>
+    <w:p>
+      <w:pPr>
+        <w:pStyle w:val="Paragraphedeliste"/>
+        <w:numPr>
+          <w:ilvl w:val="1"/>
+          <w:numId w:val="2"/>
+        </w:numPr>
+        <w:rPr>
+          <w:rFonts w:ascii="Times New Roman" w:eastAsia="Times New Roman" w:hAnsi="Times New Roman" w:cs="Times New Roman"/>
+        </w:rPr>
+      </w:pPr>
+      <w:proofErr w:type="gramStart"/>
+      <w:r>
+        <w:rPr>
+          <w:rFonts w:ascii="Times New Roman" w:eastAsia="Times New Roman" w:hAnsi="Times New Roman" w:cs="Times New Roman"/>
+        </w:rPr>
+        <w:t>id</w:t>
+      </w:r>
+      <w:proofErr w:type="gramEnd"/>
+      <w:r>
+        <w:rPr>
+          <w:rFonts w:ascii="Times New Roman" w:eastAsia="Times New Roman" w:hAnsi="Times New Roman" w:cs="Times New Roman"/>
+        </w:rPr>
+        <w:t xml:space="preserve"> (PK)</w:t>
+      </w:r>
+    </w:p>
+    <w:p>
+      <w:pPr>
+        <w:pStyle w:val="Paragraphedeliste"/>
+        <w:numPr>
+          <w:ilvl w:val="1"/>
+          <w:numId w:val="2"/>
+        </w:numPr>
+        <w:rPr>
+          <w:rFonts w:ascii="Times New Roman" w:eastAsia="Times New Roman" w:hAnsi="Times New Roman" w:cs="Times New Roman"/>
+        </w:rPr>
+      </w:pPr>
+      <w:proofErr w:type="spellStart"/>
+      <w:proofErr w:type="gramStart"/>
+      <w:r>
+        <w:rPr>
+          <w:rFonts w:ascii="Times New Roman" w:eastAsia="Times New Roman" w:hAnsi="Times New Roman" w:cs="Times New Roman"/>
+        </w:rPr>
         <w:t>firstname</w:t>
       </w:r>
       <w:proofErr w:type="spellEnd"/>
       <w:proofErr w:type="gramEnd"/>
+      <w:r>
+        <w:rPr>
+          <w:rFonts w:ascii="Times New Roman" w:eastAsia="Times New Roman" w:hAnsi="Times New Roman" w:cs="Times New Roman"/>
+        </w:rPr>
+        <w:t xml:space="preserve"> (VARCHAR(100))</w:t>
+      </w:r>
     </w:p>
     <w:p>
       <w:pPr>
@@ -373,308 +663,6 @@
       </w:r>
       <w:proofErr w:type="spellEnd"/>
       <w:proofErr w:type="gramEnd"/>
-    </w:p>
-    <w:p>
-      <w:pPr>
-        <w:pStyle w:val="Paragraphedeliste"/>
-        <w:numPr>
-          <w:ilvl w:val="1"/>
-          <w:numId w:val="2"/>
-        </w:numPr>
-        <w:rPr>
-          <w:rFonts w:ascii="Times New Roman" w:eastAsia="Times New Roman" w:hAnsi="Times New Roman" w:cs="Times New Roman"/>
-        </w:rPr>
-      </w:pPr>
-      <w:proofErr w:type="spellStart"/>
-      <w:proofErr w:type="gramStart"/>
-      <w:r>
-        <w:rPr>
-          <w:rFonts w:ascii="Times New Roman" w:eastAsia="Times New Roman" w:hAnsi="Times New Roman" w:cs="Times New Roman"/>
-        </w:rPr>
-        <w:t>sex</w:t>
-      </w:r>
-      <w:proofErr w:type="spellEnd"/>
-      <w:proofErr w:type="gramEnd"/>
-      <w:r>
-        <w:rPr>
-          <w:rFonts w:ascii="Times New Roman" w:eastAsia="Times New Roman" w:hAnsi="Times New Roman" w:cs="Times New Roman"/>
-        </w:rPr>
-        <w:t xml:space="preserve"> (</w:t>
-      </w:r>
-      <w:proofErr w:type="spellStart"/>
-      <w:r>
-        <w:rPr>
-          <w:rFonts w:ascii="Times New Roman" w:eastAsia="Times New Roman" w:hAnsi="Times New Roman" w:cs="Times New Roman"/>
-        </w:rPr>
-        <w:t>t</w:t>
-      </w:r>
-      <w:r>
-        <w:rPr>
-          <w:rFonts w:ascii="Times New Roman" w:eastAsia="Times New Roman" w:hAnsi="Times New Roman" w:cs="Times New Roman"/>
-        </w:rPr>
-        <w:t>iny</w:t>
-      </w:r>
-      <w:proofErr w:type="spellEnd"/>
-      <w:r>
-        <w:rPr>
-          <w:rFonts w:ascii="Times New Roman" w:eastAsia="Times New Roman" w:hAnsi="Times New Roman" w:cs="Times New Roman"/>
-        </w:rPr>
-        <w:t xml:space="preserve"> </w:t>
-      </w:r>
-      <w:proofErr w:type="spellStart"/>
-      <w:r>
-        <w:rPr>
-          <w:rFonts w:ascii="Times New Roman" w:eastAsia="Times New Roman" w:hAnsi="Times New Roman" w:cs="Times New Roman"/>
-        </w:rPr>
-        <w:t>int</w:t>
-      </w:r>
-      <w:proofErr w:type="spellEnd"/>
-      <w:r>
-        <w:rPr>
-          <w:rFonts w:ascii="Times New Roman" w:eastAsia="Times New Roman" w:hAnsi="Times New Roman" w:cs="Times New Roman"/>
-        </w:rPr>
-        <w:t>(1)</w:t>
-      </w:r>
-      <w:r>
-        <w:rPr>
-          <w:rFonts w:ascii="Times New Roman" w:eastAsia="Times New Roman" w:hAnsi="Times New Roman" w:cs="Times New Roman"/>
-        </w:rPr>
-        <w:t xml:space="preserve"> pour 0 pour homme et 1 pour femme)</w:t>
-      </w:r>
-    </w:p>
-    <w:p>
-      <w:pPr>
-        <w:pStyle w:val="Paragraphedeliste"/>
-        <w:numPr>
-          <w:ilvl w:val="1"/>
-          <w:numId w:val="2"/>
-        </w:numPr>
-        <w:rPr>
-          <w:rFonts w:ascii="Times New Roman" w:eastAsia="Times New Roman" w:hAnsi="Times New Roman" w:cs="Times New Roman"/>
-        </w:rPr>
-      </w:pPr>
-      <w:proofErr w:type="gramStart"/>
-      <w:r>
-        <w:rPr>
-          <w:rFonts w:ascii="Times New Roman" w:eastAsia="Times New Roman" w:hAnsi="Times New Roman" w:cs="Times New Roman"/>
-        </w:rPr>
-        <w:t>about</w:t>
-      </w:r>
-      <w:proofErr w:type="gramEnd"/>
-      <w:r>
-        <w:rPr>
-          <w:rFonts w:ascii="Times New Roman" w:eastAsia="Times New Roman" w:hAnsi="Times New Roman" w:cs="Times New Roman"/>
-        </w:rPr>
-        <w:t xml:space="preserve"> (</w:t>
-      </w:r>
-      <w:proofErr w:type="spellStart"/>
-      <w:r>
-        <w:rPr>
-          <w:rFonts w:ascii="Times New Roman" w:eastAsia="Times New Roman" w:hAnsi="Times New Roman" w:cs="Times New Roman"/>
-        </w:rPr>
-        <w:t>text</w:t>
-      </w:r>
-      <w:proofErr w:type="spellEnd"/>
-      <w:r>
-        <w:rPr>
-          <w:rFonts w:ascii="Times New Roman" w:eastAsia="Times New Roman" w:hAnsi="Times New Roman" w:cs="Times New Roman"/>
-        </w:rPr>
-        <w:t xml:space="preserve"> car longue description)</w:t>
-      </w:r>
-    </w:p>
-    <w:p>
-      <w:pPr>
-        <w:pStyle w:val="Paragraphedeliste"/>
-        <w:numPr>
-          <w:ilvl w:val="1"/>
-          <w:numId w:val="2"/>
-        </w:numPr>
-        <w:rPr>
-          <w:rFonts w:ascii="Times New Roman" w:eastAsia="Times New Roman" w:hAnsi="Times New Roman" w:cs="Times New Roman"/>
-        </w:rPr>
-      </w:pPr>
-      <w:proofErr w:type="spellStart"/>
-      <w:proofErr w:type="gramStart"/>
-      <w:r>
-        <w:rPr>
-          <w:rFonts w:ascii="Times New Roman" w:eastAsia="Times New Roman" w:hAnsi="Times New Roman" w:cs="Times New Roman"/>
-        </w:rPr>
-        <w:t>birthdate</w:t>
-      </w:r>
-      <w:proofErr w:type="spellEnd"/>
-      <w:proofErr w:type="gramEnd"/>
-      <w:r>
-        <w:rPr>
-          <w:rFonts w:ascii="Times New Roman" w:eastAsia="Times New Roman" w:hAnsi="Times New Roman" w:cs="Times New Roman"/>
-        </w:rPr>
-        <w:t xml:space="preserve"> (date)</w:t>
-      </w:r>
-    </w:p>
-    <w:p>
-      <w:pPr>
-        <w:pStyle w:val="Paragraphedeliste"/>
-        <w:numPr>
-          <w:ilvl w:val="1"/>
-          <w:numId w:val="2"/>
-        </w:numPr>
-        <w:rPr>
-          <w:rFonts w:ascii="Times New Roman" w:eastAsia="Times New Roman" w:hAnsi="Times New Roman" w:cs="Times New Roman"/>
-        </w:rPr>
-      </w:pPr>
-      <w:proofErr w:type="gramStart"/>
-      <w:r>
-        <w:rPr>
-          <w:rFonts w:ascii="Times New Roman" w:eastAsia="Times New Roman" w:hAnsi="Times New Roman" w:cs="Times New Roman"/>
-        </w:rPr>
-        <w:t>type</w:t>
-      </w:r>
-      <w:proofErr w:type="gramEnd"/>
-    </w:p>
-    <w:p>
-      <w:pPr>
-        <w:pStyle w:val="Paragraphedeliste"/>
-        <w:numPr>
-          <w:ilvl w:val="0"/>
-          <w:numId w:val="2"/>
-        </w:numPr>
-        <w:rPr>
-          <w:rFonts w:ascii="Times New Roman" w:eastAsia="Times New Roman" w:hAnsi="Times New Roman" w:cs="Times New Roman"/>
-        </w:rPr>
-      </w:pPr>
-      <w:proofErr w:type="spellStart"/>
-      <w:proofErr w:type="gramStart"/>
-      <w:r>
-        <w:rPr>
-          <w:rFonts w:ascii="Times New Roman" w:eastAsia="Times New Roman" w:hAnsi="Times New Roman" w:cs="Times New Roman"/>
-        </w:rPr>
-        <w:t>casting</w:t>
-      </w:r>
-      <w:proofErr w:type="gramEnd"/>
-      <w:r>
-        <w:rPr>
-          <w:rFonts w:ascii="Times New Roman" w:eastAsia="Times New Roman" w:hAnsi="Times New Roman" w:cs="Times New Roman"/>
-        </w:rPr>
-        <w:t>_types</w:t>
-      </w:r>
-      <w:proofErr w:type="spellEnd"/>
-      <w:r>
-        <w:rPr>
-          <w:rFonts w:ascii="Times New Roman" w:eastAsia="Times New Roman" w:hAnsi="Times New Roman" w:cs="Times New Roman"/>
-        </w:rPr>
-        <w:t xml:space="preserve"> (pour gérer les types de casting)</w:t>
-      </w:r>
-    </w:p>
-    <w:p>
-      <w:pPr>
-        <w:pStyle w:val="Paragraphedeliste"/>
-        <w:numPr>
-          <w:ilvl w:val="1"/>
-          <w:numId w:val="2"/>
-        </w:numPr>
-        <w:rPr>
-          <w:rFonts w:ascii="Times New Roman" w:eastAsia="Times New Roman" w:hAnsi="Times New Roman" w:cs="Times New Roman"/>
-        </w:rPr>
-      </w:pPr>
-      <w:proofErr w:type="gramStart"/>
-      <w:r>
-        <w:rPr>
-          <w:rFonts w:ascii="Times New Roman" w:eastAsia="Times New Roman" w:hAnsi="Times New Roman" w:cs="Times New Roman"/>
-        </w:rPr>
-        <w:t>id</w:t>
-      </w:r>
-      <w:proofErr w:type="gramEnd"/>
-    </w:p>
-    <w:p>
-      <w:pPr>
-        <w:pStyle w:val="Paragraphedeliste"/>
-        <w:numPr>
-          <w:ilvl w:val="1"/>
-          <w:numId w:val="2"/>
-        </w:numPr>
-        <w:rPr>
-          <w:rFonts w:ascii="Times New Roman" w:eastAsia="Times New Roman" w:hAnsi="Times New Roman" w:cs="Times New Roman"/>
-        </w:rPr>
-      </w:pPr>
-      <w:proofErr w:type="spellStart"/>
-      <w:proofErr w:type="gramStart"/>
-      <w:r>
-        <w:rPr>
-          <w:rFonts w:ascii="Times New Roman" w:eastAsia="Times New Roman" w:hAnsi="Times New Roman" w:cs="Times New Roman"/>
-        </w:rPr>
-        <w:t>name</w:t>
-      </w:r>
-      <w:proofErr w:type="spellEnd"/>
-      <w:proofErr w:type="gramEnd"/>
-    </w:p>
-    <w:p>
-      <w:pPr>
-        <w:pStyle w:val="Paragraphedeliste"/>
-        <w:numPr>
-          <w:ilvl w:val="0"/>
-          <w:numId w:val="2"/>
-        </w:numPr>
-        <w:rPr>
-          <w:rFonts w:ascii="Times New Roman" w:eastAsia="Times New Roman" w:hAnsi="Times New Roman" w:cs="Times New Roman"/>
-        </w:rPr>
-      </w:pPr>
-      <w:proofErr w:type="spellStart"/>
-      <w:proofErr w:type="gramStart"/>
-      <w:r>
-        <w:rPr>
-          <w:rFonts w:ascii="Times New Roman" w:eastAsia="Times New Roman" w:hAnsi="Times New Roman" w:cs="Times New Roman"/>
-        </w:rPr>
-        <w:t>users</w:t>
-      </w:r>
-      <w:proofErr w:type="spellEnd"/>
-      <w:proofErr w:type="gramEnd"/>
-    </w:p>
-    <w:p>
-      <w:pPr>
-        <w:pStyle w:val="Paragraphedeliste"/>
-        <w:numPr>
-          <w:ilvl w:val="1"/>
-          <w:numId w:val="2"/>
-        </w:numPr>
-        <w:rPr>
-          <w:rFonts w:ascii="Times New Roman" w:eastAsia="Times New Roman" w:hAnsi="Times New Roman" w:cs="Times New Roman"/>
-        </w:rPr>
-      </w:pPr>
-      <w:proofErr w:type="gramStart"/>
-      <w:r>
-        <w:rPr>
-          <w:rFonts w:ascii="Times New Roman" w:eastAsia="Times New Roman" w:hAnsi="Times New Roman" w:cs="Times New Roman"/>
-        </w:rPr>
-        <w:t>id</w:t>
-      </w:r>
-      <w:proofErr w:type="gramEnd"/>
-      <w:r>
-        <w:rPr>
-          <w:rFonts w:ascii="Times New Roman" w:eastAsia="Times New Roman" w:hAnsi="Times New Roman" w:cs="Times New Roman"/>
-        </w:rPr>
-        <w:t xml:space="preserve"> (PK)</w:t>
-      </w:r>
-    </w:p>
-    <w:p>
-      <w:pPr>
-        <w:pStyle w:val="Paragraphedeliste"/>
-        <w:numPr>
-          <w:ilvl w:val="1"/>
-          <w:numId w:val="2"/>
-        </w:numPr>
-        <w:rPr>
-          <w:rFonts w:ascii="Times New Roman" w:eastAsia="Times New Roman" w:hAnsi="Times New Roman" w:cs="Times New Roman"/>
-        </w:rPr>
-      </w:pPr>
-      <w:proofErr w:type="spellStart"/>
-      <w:proofErr w:type="gramStart"/>
-      <w:r>
-        <w:rPr>
-          <w:rFonts w:ascii="Times New Roman" w:eastAsia="Times New Roman" w:hAnsi="Times New Roman" w:cs="Times New Roman"/>
-        </w:rPr>
-        <w:t>firstname</w:t>
-      </w:r>
-      <w:proofErr w:type="spellEnd"/>
-      <w:proofErr w:type="gramEnd"/>
       <w:r>
         <w:rPr>
           <w:rFonts w:ascii="Times New Roman" w:eastAsia="Times New Roman" w:hAnsi="Times New Roman" w:cs="Times New Roman"/>
@@ -693,40 +681,14 @@
           <w:rFonts w:ascii="Times New Roman" w:eastAsia="Times New Roman" w:hAnsi="Times New Roman" w:cs="Times New Roman"/>
         </w:rPr>
       </w:pPr>
-      <w:proofErr w:type="spellStart"/>
-      <w:proofErr w:type="gramStart"/>
-      <w:r>
-        <w:rPr>
-          <w:rFonts w:ascii="Times New Roman" w:eastAsia="Times New Roman" w:hAnsi="Times New Roman" w:cs="Times New Roman"/>
-        </w:rPr>
-        <w:t>lastname</w:t>
-      </w:r>
-      <w:proofErr w:type="spellEnd"/>
-      <w:proofErr w:type="gramEnd"/>
-      <w:r>
-        <w:rPr>
-          <w:rFonts w:ascii="Times New Roman" w:eastAsia="Times New Roman" w:hAnsi="Times New Roman" w:cs="Times New Roman"/>
-        </w:rPr>
-        <w:t xml:space="preserve"> (VARCHAR(100))</w:t>
-      </w:r>
-    </w:p>
-    <w:p>
-      <w:pPr>
-        <w:pStyle w:val="Paragraphedeliste"/>
-        <w:numPr>
-          <w:ilvl w:val="1"/>
-          <w:numId w:val="2"/>
-        </w:numPr>
-        <w:rPr>
-          <w:rFonts w:ascii="Times New Roman" w:eastAsia="Times New Roman" w:hAnsi="Times New Roman" w:cs="Times New Roman"/>
-        </w:rPr>
-      </w:pPr>
+      <w:proofErr w:type="gramStart"/>
       <w:r>
         <w:rPr>
           <w:rFonts w:ascii="Times New Roman" w:eastAsia="Times New Roman" w:hAnsi="Times New Roman" w:cs="Times New Roman"/>
         </w:rPr>
         <w:t>email</w:t>
       </w:r>
+      <w:proofErr w:type="gramEnd"/>
       <w:r>
         <w:rPr>
           <w:rFonts w:ascii="Times New Roman" w:eastAsia="Times New Roman" w:hAnsi="Times New Roman" w:cs="Times New Roman"/>

</xml_diff>

<commit_message>
Changement du nom de la table de commentaires pour qu'elle corresponde à la nomenclature de la table des ratings.
</commit_message>
<xml_diff>
--- a/hallucine/HALLUCINE DATABASE.docx
+++ b/hallucine/HALLUCINE DATABASE.docx
@@ -1009,14 +1009,18 @@
         </w:rPr>
       </w:pPr>
       <w:proofErr w:type="spellStart"/>
-      <w:proofErr w:type="gramStart"/>
       <w:r>
         <w:rPr>
           <w:rFonts w:ascii="Times New Roman" w:eastAsia="Times New Roman" w:hAnsi="Times New Roman" w:cs="Times New Roman"/>
         </w:rPr>
         <w:t>movies</w:t>
       </w:r>
-      <w:proofErr w:type="gramEnd"/>
+      <w:r>
+        <w:rPr>
+          <w:rFonts w:ascii="Times New Roman" w:eastAsia="Times New Roman" w:hAnsi="Times New Roman" w:cs="Times New Roman"/>
+        </w:rPr>
+        <w:t>_users</w:t>
+      </w:r>
       <w:r>
         <w:rPr>
           <w:rFonts w:ascii="Times New Roman" w:eastAsia="Times New Roman" w:hAnsi="Times New Roman" w:cs="Times New Roman"/>

</xml_diff>